<commit_message>
Worked on scrapers a bit
</commit_message>
<xml_diff>
--- a/IPN Project Notes .docx
+++ b/IPN Project Notes .docx
@@ -891,6 +891,7 @@
         <w:pStyle w:val="Heading1"/>
       </w:pPr>
       <w:r>
+        <w:lastRenderedPageBreak/>
         <w:t>Week One</w:t>
       </w:r>
     </w:p>
@@ -904,43 +905,6 @@
         <w:rPr>
           <w:rFonts w:ascii="Courier New" w:hAnsi="Courier New" w:cs="Courier New"/>
         </w:rPr>
-        <w:t>Week one tasks:</w:t>
-      </w:r>
-    </w:p>
-    <w:p>
-      <w:pPr>
-        <w:pStyle w:val="ListParagraph"/>
-        <w:numPr>
-          <w:ilvl w:val="0"/>
-          <w:numId w:val="2"/>
-        </w:numPr>
-        <w:rPr>
-          <w:rFonts w:ascii="Courier New" w:hAnsi="Courier New" w:cs="Courier New"/>
-        </w:rPr>
-      </w:pPr>
-      <w:r>
-        <w:rPr>
-          <w:rFonts w:ascii="Courier New" w:hAnsi="Courier New" w:cs="Courier New"/>
-        </w:rPr>
-        <w:t xml:space="preserve">Create a timeline for myself </w:t>
-      </w:r>
-    </w:p>
-    <w:p>
-      <w:pPr>
-        <w:pStyle w:val="ListParagraph"/>
-        <w:numPr>
-          <w:ilvl w:val="0"/>
-          <w:numId w:val="2"/>
-        </w:numPr>
-        <w:rPr>
-          <w:rFonts w:ascii="Courier New" w:hAnsi="Courier New" w:cs="Courier New"/>
-        </w:rPr>
-      </w:pPr>
-      <w:r>
-        <w:rPr>
-          <w:rFonts w:ascii="Courier New" w:hAnsi="Courier New" w:cs="Courier New"/>
-        </w:rPr>
-        <w:lastRenderedPageBreak/>
         <w:t>Project goals: Automate the process of interpreting an article. While we are easily able to do so manually, there would be a lot of benefit from automating this process for researchers.</w:t>
       </w:r>
     </w:p>
@@ -982,35 +946,10 @@
     </w:p>
     <w:p>
       <w:pPr>
-        <w:pStyle w:val="ListParagraph"/>
-        <w:numPr>
-          <w:ilvl w:val="0"/>
-          <w:numId w:val="2"/>
-        </w:numPr>
-        <w:rPr>
-          <w:rFonts w:ascii="Courier New" w:hAnsi="Courier New" w:cs="Courier New"/>
-        </w:rPr>
-      </w:pPr>
-      <w:r>
-        <w:rPr>
-          <w:rFonts w:ascii="Courier New" w:hAnsi="Courier New" w:cs="Courier New"/>
-        </w:rPr>
-        <w:t xml:space="preserve">Reach out to </w:t>
-      </w:r>
-      <w:proofErr w:type="spellStart"/>
-      <w:r>
-        <w:rPr>
-          <w:rFonts w:ascii="Courier New" w:hAnsi="Courier New" w:cs="Courier New"/>
-        </w:rPr>
-        <w:t>Sagrario</w:t>
-      </w:r>
-      <w:proofErr w:type="spellEnd"/>
-      <w:r>
-        <w:rPr>
-          <w:rFonts w:ascii="Courier New" w:hAnsi="Courier New" w:cs="Courier New"/>
-        </w:rPr>
-        <w:t xml:space="preserve"> and Morgan</w:t>
-      </w:r>
+        <w:rPr>
+          <w:rFonts w:ascii="Courier New" w:hAnsi="Courier New" w:cs="Courier New"/>
+        </w:rPr>
+      </w:pPr>
     </w:p>
     <w:p>
       <w:pPr>
@@ -1022,7 +961,11 @@
     </w:p>
     <w:p>
       <w:pPr>
-        <w:ind w:left="360"/>
+        <w:pStyle w:val="ListParagraph"/>
+        <w:numPr>
+          <w:ilvl w:val="0"/>
+          <w:numId w:val="2"/>
+        </w:numPr>
         <w:rPr>
           <w:rFonts w:ascii="Courier New" w:hAnsi="Courier New" w:cs="Courier New"/>
         </w:rPr>
@@ -1046,38 +989,6 @@
           <w:rFonts w:ascii="Courier New" w:hAnsi="Courier New" w:cs="Courier New"/>
         </w:rPr>
         <w:t xml:space="preserve"> get the information from an article about a certain pest and create a table of all of the useful information as well as a summary of all of the information gathered. </w:t>
-      </w:r>
-    </w:p>
-    <w:p>
-      <w:pPr>
-        <w:pStyle w:val="ListParagraph"/>
-        <w:numPr>
-          <w:ilvl w:val="0"/>
-          <w:numId w:val="2"/>
-        </w:numPr>
-        <w:rPr>
-          <w:rFonts w:ascii="Courier New" w:hAnsi="Courier New" w:cs="Courier New"/>
-        </w:rPr>
-      </w:pPr>
-      <w:r>
-        <w:rPr>
-          <w:rFonts w:ascii="Courier New" w:hAnsi="Courier New" w:cs="Courier New"/>
-        </w:rPr>
-        <w:t xml:space="preserve">Do more of email tasks…create same chart that </w:t>
-      </w:r>
-      <w:proofErr w:type="spellStart"/>
-      <w:r>
-        <w:rPr>
-          <w:rFonts w:ascii="Courier New" w:hAnsi="Courier New" w:cs="Courier New"/>
-        </w:rPr>
-        <w:t>Sagrario</w:t>
-      </w:r>
-      <w:proofErr w:type="spellEnd"/>
-      <w:r>
-        <w:rPr>
-          <w:rFonts w:ascii="Courier New" w:hAnsi="Courier New" w:cs="Courier New"/>
-        </w:rPr>
-        <w:t xml:space="preserve"> did. </w:t>
       </w:r>
     </w:p>
     <w:p>
@@ -1493,18 +1404,255 @@
         <w:pStyle w:val="NormalWeb"/>
         <w:rPr>
           <w:rFonts w:ascii="Courier New" w:hAnsi="Courier New" w:cs="Courier New"/>
-          <w:b/>
-          <w:bCs/>
-        </w:rPr>
-      </w:pPr>
-      <w:r>
-        <w:rPr>
-          <w:rFonts w:ascii="Courier New" w:hAnsi="Courier New" w:cs="Courier New"/>
-          <w:b/>
-          <w:bCs/>
-        </w:rPr>
-        <w:t xml:space="preserve">Put everything into a GitHub repository for easy access for the rest of the team. </w:t>
-      </w:r>
+        </w:rPr>
+      </w:pPr>
+      <w:r>
+        <w:rPr>
+          <w:rFonts w:ascii="Courier New" w:hAnsi="Courier New" w:cs="Courier New"/>
+        </w:rPr>
+        <w:t>All</w:t>
+      </w:r>
+      <w:r>
+        <w:rPr>
+          <w:rFonts w:ascii="Courier New" w:hAnsi="Courier New" w:cs="Courier New"/>
+        </w:rPr>
+        <w:t xml:space="preserve"> the articles are considered unstructured data as the data is not organized in a tabular format. Cannot use something like a SQL query to gather </w:t>
+      </w:r>
+      <w:proofErr w:type="spellStart"/>
+      <w:r>
+        <w:rPr>
+          <w:rFonts w:ascii="Courier New" w:hAnsi="Courier New" w:cs="Courier New"/>
+        </w:rPr>
+        <w:t>data.</w:t>
+      </w:r>
+      <w:proofErr w:type="spellEnd"/>
+      <w:r>
+        <w:rPr>
+          <w:rFonts w:ascii="Courier New" w:hAnsi="Courier New" w:cs="Courier New"/>
+        </w:rPr>
+        <w:t xml:space="preserve"> Will have to gather data by scraping, parsing, and analyzing using ML. </w:t>
+      </w:r>
+    </w:p>
+    <w:p>
+      <w:pPr>
+        <w:pStyle w:val="NormalWeb"/>
+        <w:numPr>
+          <w:ilvl w:val="0"/>
+          <w:numId w:val="2"/>
+        </w:numPr>
+        <w:rPr>
+          <w:rFonts w:ascii="Courier New" w:hAnsi="Courier New" w:cs="Courier New"/>
+        </w:rPr>
+      </w:pPr>
+      <w:r>
+        <w:rPr>
+          <w:rFonts w:ascii="Courier New" w:hAnsi="Courier New" w:cs="Courier New"/>
+        </w:rPr>
+        <w:t xml:space="preserve">Some risks of using unstructured data it can be difficult to analyze even when using ML techniques. Storage and extraction are also other challenges. </w:t>
+      </w:r>
+    </w:p>
+    <w:p>
+      <w:pPr>
+        <w:pStyle w:val="Heading1"/>
+      </w:pPr>
+      <w:r>
+        <w:t xml:space="preserve"> </w:t>
+      </w:r>
+      <w:r>
+        <w:t>Week Two</w:t>
+      </w:r>
+    </w:p>
+    <w:p/>
+    <w:p>
+      <w:pPr>
+        <w:rPr>
+          <w:rFonts w:ascii="Courier New" w:hAnsi="Courier New" w:cs="Courier New"/>
+        </w:rPr>
+      </w:pPr>
+      <w:r>
+        <w:rPr>
+          <w:rFonts w:ascii="Courier New" w:hAnsi="Courier New" w:cs="Courier New"/>
+        </w:rPr>
+        <w:t xml:space="preserve">Resources to pull articles from: </w:t>
+      </w:r>
+    </w:p>
+    <w:p>
+      <w:pPr>
+        <w:pStyle w:val="ListParagraph"/>
+        <w:numPr>
+          <w:ilvl w:val="0"/>
+          <w:numId w:val="2"/>
+        </w:numPr>
+        <w:rPr>
+          <w:rFonts w:ascii="Courier New" w:hAnsi="Courier New" w:cs="Courier New"/>
+        </w:rPr>
+      </w:pPr>
+      <w:r>
+        <w:rPr>
+          <w:rFonts w:ascii="Courier New" w:hAnsi="Courier New" w:cs="Courier New"/>
+        </w:rPr>
+        <w:t>Google Scholar</w:t>
+      </w:r>
+    </w:p>
+    <w:p>
+      <w:pPr>
+        <w:pStyle w:val="ListParagraph"/>
+        <w:numPr>
+          <w:ilvl w:val="0"/>
+          <w:numId w:val="2"/>
+        </w:numPr>
+        <w:rPr>
+          <w:rFonts w:ascii="Courier New" w:hAnsi="Courier New" w:cs="Courier New"/>
+          <w:highlight w:val="yellow"/>
+        </w:rPr>
+      </w:pPr>
+      <w:r>
+        <w:rPr>
+          <w:rFonts w:ascii="Courier New" w:hAnsi="Courier New" w:cs="Courier New"/>
+          <w:highlight w:val="yellow"/>
+        </w:rPr>
+        <w:t>Academia.edu</w:t>
+      </w:r>
+    </w:p>
+    <w:p>
+      <w:pPr>
+        <w:pStyle w:val="ListParagraph"/>
+        <w:numPr>
+          <w:ilvl w:val="0"/>
+          <w:numId w:val="2"/>
+        </w:numPr>
+        <w:rPr>
+          <w:rFonts w:ascii="Courier New" w:hAnsi="Courier New" w:cs="Courier New"/>
+          <w:highlight w:val="yellow"/>
+        </w:rPr>
+      </w:pPr>
+      <w:r>
+        <w:rPr>
+          <w:rFonts w:ascii="Courier New" w:hAnsi="Courier New" w:cs="Courier New"/>
+          <w:highlight w:val="yellow"/>
+        </w:rPr>
+        <w:t>ResearchGate</w:t>
+      </w:r>
+    </w:p>
+    <w:p>
+      <w:pPr>
+        <w:pStyle w:val="ListParagraph"/>
+        <w:numPr>
+          <w:ilvl w:val="0"/>
+          <w:numId w:val="2"/>
+        </w:numPr>
+        <w:rPr>
+          <w:rFonts w:ascii="Courier New" w:hAnsi="Courier New" w:cs="Courier New"/>
+          <w:highlight w:val="yellow"/>
+        </w:rPr>
+      </w:pPr>
+      <w:r>
+        <w:rPr>
+          <w:rFonts w:ascii="Courier New" w:hAnsi="Courier New" w:cs="Courier New"/>
+          <w:highlight w:val="yellow"/>
+        </w:rPr>
+        <w:t>SSRN</w:t>
+      </w:r>
+    </w:p>
+    <w:p>
+      <w:pPr>
+        <w:pStyle w:val="ListParagraph"/>
+        <w:numPr>
+          <w:ilvl w:val="0"/>
+          <w:numId w:val="2"/>
+        </w:numPr>
+        <w:rPr>
+          <w:rFonts w:ascii="Courier New" w:hAnsi="Courier New" w:cs="Courier New"/>
+        </w:rPr>
+      </w:pPr>
+      <w:r>
+        <w:rPr>
+          <w:rFonts w:ascii="Courier New" w:hAnsi="Courier New" w:cs="Courier New"/>
+        </w:rPr>
+        <w:t xml:space="preserve">Science Direct </w:t>
+      </w:r>
+    </w:p>
+    <w:p>
+      <w:pPr>
+        <w:pStyle w:val="ListParagraph"/>
+        <w:numPr>
+          <w:ilvl w:val="0"/>
+          <w:numId w:val="2"/>
+        </w:numPr>
+        <w:rPr>
+          <w:rFonts w:ascii="Courier New" w:hAnsi="Courier New" w:cs="Courier New"/>
+        </w:rPr>
+      </w:pPr>
+      <w:r>
+        <w:rPr>
+          <w:rFonts w:ascii="Courier New" w:hAnsi="Courier New" w:cs="Courier New"/>
+        </w:rPr>
+        <w:t>Journal of Plant Pathology</w:t>
+      </w:r>
+    </w:p>
+    <w:p>
+      <w:pPr>
+        <w:pStyle w:val="ListParagraph"/>
+        <w:numPr>
+          <w:ilvl w:val="0"/>
+          <w:numId w:val="2"/>
+        </w:numPr>
+        <w:rPr>
+          <w:rFonts w:ascii="Courier New" w:hAnsi="Courier New" w:cs="Courier New"/>
+        </w:rPr>
+      </w:pPr>
+      <w:r>
+        <w:rPr>
+          <w:rFonts w:ascii="Courier New" w:hAnsi="Courier New" w:cs="Courier New"/>
+        </w:rPr>
+        <w:t>New Disease Reports</w:t>
+      </w:r>
+    </w:p>
+    <w:p>
+      <w:pPr>
+        <w:rPr>
+          <w:rFonts w:ascii="Courier New" w:hAnsi="Courier New" w:cs="Courier New"/>
+          <w:highlight w:val="yellow"/>
+        </w:rPr>
+      </w:pPr>
+    </w:p>
+    <w:p>
+      <w:pPr>
+        <w:ind w:left="360"/>
+        <w:rPr>
+          <w:rFonts w:ascii="Courier New" w:hAnsi="Courier New" w:cs="Courier New"/>
+        </w:rPr>
+      </w:pPr>
+      <w:r>
+        <w:rPr>
+          <w:rFonts w:ascii="Courier New" w:hAnsi="Courier New" w:cs="Courier New"/>
+        </w:rPr>
+        <w:t xml:space="preserve">Highlighted resources are behind login screens…requests library should be able to handle that kind of block. </w:t>
+      </w:r>
+    </w:p>
+    <w:p>
+      <w:pPr>
+        <w:ind w:left="360"/>
+        <w:rPr>
+          <w:rFonts w:ascii="Courier New" w:hAnsi="Courier New" w:cs="Courier New"/>
+        </w:rPr>
+      </w:pPr>
+    </w:p>
+    <w:p>
+      <w:pPr>
+        <w:ind w:left="360"/>
+        <w:rPr>
+          <w:rFonts w:ascii="Courier New" w:hAnsi="Courier New" w:cs="Courier New"/>
+        </w:rPr>
+      </w:pPr>
+    </w:p>
+    <w:p/>
+    <w:p>
+      <w:pPr>
+        <w:rPr>
+          <w:rFonts w:ascii="Courier New" w:hAnsi="Courier New" w:cs="Courier New"/>
+        </w:rPr>
+      </w:pPr>
     </w:p>
     <w:sectPr>
       <w:pgSz w:w="12240" w:h="15840"/>
@@ -2726,7 +2874,6 @@
     <w:name w:val="Normal (Web)"/>
     <w:basedOn w:val="Normal"/>
     <w:uiPriority w:val="99"/>
-    <w:semiHidden/>
     <w:unhideWhenUsed/>
     <w:rsid w:val="003053AF"/>
     <w:pPr>

</xml_diff>

<commit_message>
Some Twitter Scraper stuff
</commit_message>
<xml_diff>
--- a/IPN Project Notes .docx
+++ b/IPN Project Notes .docx
@@ -1416,237 +1416,2228 @@
         <w:rPr>
           <w:rFonts w:ascii="Courier New" w:hAnsi="Courier New" w:cs="Courier New"/>
         </w:rPr>
-        <w:t xml:space="preserve"> the articles are considered unstructured data as the data is not organized in a tabular format. Cannot use something like a SQL query to gather </w:t>
+        <w:t xml:space="preserve"> the articles are considered unstructured data as the data is not organized in a tabular format. Cannot use something like a SQL query to gather data. Will have to gather data by scraping, parsing, and analyzing using ML. </w:t>
+      </w:r>
+    </w:p>
+    <w:p>
+      <w:pPr>
+        <w:pStyle w:val="NormalWeb"/>
+        <w:numPr>
+          <w:ilvl w:val="0"/>
+          <w:numId w:val="2"/>
+        </w:numPr>
+        <w:rPr>
+          <w:rFonts w:ascii="Courier New" w:hAnsi="Courier New" w:cs="Courier New"/>
+        </w:rPr>
+      </w:pPr>
+      <w:r>
+        <w:rPr>
+          <w:rFonts w:ascii="Courier New" w:hAnsi="Courier New" w:cs="Courier New"/>
+        </w:rPr>
+        <w:t xml:space="preserve">Some risks of using unstructured data it can be difficult to analyze even when using ML techniques. Storage and extraction are also other challenges. </w:t>
+      </w:r>
+    </w:p>
+    <w:p>
+      <w:pPr>
+        <w:pStyle w:val="Heading1"/>
+      </w:pPr>
+      <w:r>
+        <w:t xml:space="preserve"> </w:t>
+      </w:r>
+      <w:r>
+        <w:t>Week Two</w:t>
+      </w:r>
+    </w:p>
+    <w:p/>
+    <w:p>
+      <w:pPr>
+        <w:rPr>
+          <w:rFonts w:ascii="Courier New" w:hAnsi="Courier New" w:cs="Courier New"/>
+        </w:rPr>
+      </w:pPr>
+      <w:r>
+        <w:rPr>
+          <w:rFonts w:ascii="Courier New" w:hAnsi="Courier New" w:cs="Courier New"/>
+        </w:rPr>
+        <w:t xml:space="preserve">Resources to pull articles from: </w:t>
+      </w:r>
+    </w:p>
+    <w:p>
+      <w:pPr>
+        <w:pStyle w:val="ListParagraph"/>
+        <w:numPr>
+          <w:ilvl w:val="0"/>
+          <w:numId w:val="2"/>
+        </w:numPr>
+        <w:rPr>
+          <w:rFonts w:ascii="Courier New" w:hAnsi="Courier New" w:cs="Courier New"/>
+        </w:rPr>
+      </w:pPr>
+      <w:r>
+        <w:rPr>
+          <w:rFonts w:ascii="Courier New" w:hAnsi="Courier New" w:cs="Courier New"/>
+        </w:rPr>
+        <w:t>Google Scholar</w:t>
+      </w:r>
+    </w:p>
+    <w:p>
+      <w:pPr>
+        <w:pStyle w:val="ListParagraph"/>
+        <w:numPr>
+          <w:ilvl w:val="0"/>
+          <w:numId w:val="2"/>
+        </w:numPr>
+        <w:rPr>
+          <w:rFonts w:ascii="Courier New" w:hAnsi="Courier New" w:cs="Courier New"/>
+          <w:highlight w:val="yellow"/>
+        </w:rPr>
+      </w:pPr>
+      <w:r>
+        <w:rPr>
+          <w:rFonts w:ascii="Courier New" w:hAnsi="Courier New" w:cs="Courier New"/>
+          <w:highlight w:val="yellow"/>
+        </w:rPr>
+        <w:t>Academia.edu</w:t>
+      </w:r>
+    </w:p>
+    <w:p>
+      <w:pPr>
+        <w:pStyle w:val="ListParagraph"/>
+        <w:numPr>
+          <w:ilvl w:val="0"/>
+          <w:numId w:val="2"/>
+        </w:numPr>
+        <w:rPr>
+          <w:rFonts w:ascii="Courier New" w:hAnsi="Courier New" w:cs="Courier New"/>
+          <w:highlight w:val="yellow"/>
+        </w:rPr>
+      </w:pPr>
+      <w:r>
+        <w:rPr>
+          <w:rFonts w:ascii="Courier New" w:hAnsi="Courier New" w:cs="Courier New"/>
+          <w:highlight w:val="yellow"/>
+        </w:rPr>
+        <w:t>ResearchGate</w:t>
+      </w:r>
+    </w:p>
+    <w:p>
+      <w:pPr>
+        <w:pStyle w:val="ListParagraph"/>
+        <w:numPr>
+          <w:ilvl w:val="0"/>
+          <w:numId w:val="2"/>
+        </w:numPr>
+        <w:rPr>
+          <w:rFonts w:ascii="Courier New" w:hAnsi="Courier New" w:cs="Courier New"/>
+          <w:highlight w:val="yellow"/>
+        </w:rPr>
+      </w:pPr>
+      <w:r>
+        <w:rPr>
+          <w:rFonts w:ascii="Courier New" w:hAnsi="Courier New" w:cs="Courier New"/>
+          <w:highlight w:val="yellow"/>
+        </w:rPr>
+        <w:t>SSRN</w:t>
+      </w:r>
+    </w:p>
+    <w:p>
+      <w:pPr>
+        <w:pStyle w:val="ListParagraph"/>
+        <w:numPr>
+          <w:ilvl w:val="0"/>
+          <w:numId w:val="2"/>
+        </w:numPr>
+        <w:rPr>
+          <w:rFonts w:ascii="Courier New" w:hAnsi="Courier New" w:cs="Courier New"/>
+        </w:rPr>
+      </w:pPr>
+      <w:r>
+        <w:rPr>
+          <w:rFonts w:ascii="Courier New" w:hAnsi="Courier New" w:cs="Courier New"/>
+        </w:rPr>
+        <w:t xml:space="preserve">Science Direct </w:t>
+      </w:r>
+    </w:p>
+    <w:p>
+      <w:pPr>
+        <w:pStyle w:val="ListParagraph"/>
+        <w:numPr>
+          <w:ilvl w:val="0"/>
+          <w:numId w:val="2"/>
+        </w:numPr>
+        <w:rPr>
+          <w:rFonts w:ascii="Courier New" w:hAnsi="Courier New" w:cs="Courier New"/>
+        </w:rPr>
+      </w:pPr>
+      <w:r>
+        <w:rPr>
+          <w:rFonts w:ascii="Courier New" w:hAnsi="Courier New" w:cs="Courier New"/>
+        </w:rPr>
+        <w:t>Journal of Plant Pathology</w:t>
+      </w:r>
+    </w:p>
+    <w:p>
+      <w:pPr>
+        <w:pStyle w:val="ListParagraph"/>
+        <w:numPr>
+          <w:ilvl w:val="0"/>
+          <w:numId w:val="2"/>
+        </w:numPr>
+        <w:rPr>
+          <w:rFonts w:ascii="Courier New" w:hAnsi="Courier New" w:cs="Courier New"/>
+        </w:rPr>
+      </w:pPr>
+      <w:r>
+        <w:rPr>
+          <w:rFonts w:ascii="Courier New" w:hAnsi="Courier New" w:cs="Courier New"/>
+        </w:rPr>
+        <w:t>New Disease Reports</w:t>
+      </w:r>
+    </w:p>
+    <w:p>
+      <w:pPr>
+        <w:rPr>
+          <w:rFonts w:ascii="Courier New" w:hAnsi="Courier New" w:cs="Courier New"/>
+          <w:highlight w:val="yellow"/>
+        </w:rPr>
+      </w:pPr>
+    </w:p>
+    <w:p>
+      <w:pPr>
+        <w:ind w:left="360"/>
+        <w:rPr>
+          <w:rFonts w:ascii="Courier New" w:hAnsi="Courier New" w:cs="Courier New"/>
+        </w:rPr>
+      </w:pPr>
+      <w:r>
+        <w:rPr>
+          <w:rFonts w:ascii="Courier New" w:hAnsi="Courier New" w:cs="Courier New"/>
+        </w:rPr>
+        <w:t xml:space="preserve">Highlighted resources are behind login screens…requests library should be able to handle that kind of block. </w:t>
+      </w:r>
+    </w:p>
+    <w:p>
+      <w:pPr>
+        <w:ind w:left="360"/>
+        <w:rPr>
+          <w:rFonts w:ascii="Courier New" w:hAnsi="Courier New" w:cs="Courier New"/>
+        </w:rPr>
+      </w:pPr>
+    </w:p>
+    <w:p>
+      <w:pPr>
+        <w:ind w:left="360"/>
+        <w:rPr>
+          <w:rFonts w:ascii="Courier New" w:hAnsi="Courier New" w:cs="Courier New"/>
+        </w:rPr>
+      </w:pPr>
+    </w:p>
+    <w:p>
+      <w:pPr>
+        <w:ind w:left="360"/>
+        <w:rPr>
+          <w:rFonts w:ascii="Courier New" w:hAnsi="Courier New" w:cs="Courier New"/>
+        </w:rPr>
+      </w:pPr>
+      <w:r>
+        <w:rPr>
+          <w:rFonts w:ascii="Courier New" w:hAnsi="Courier New" w:cs="Courier New"/>
+        </w:rPr>
+        <w:t xml:space="preserve">Post-Meeting with </w:t>
       </w:r>
       <w:proofErr w:type="spellStart"/>
       <w:r>
         <w:rPr>
           <w:rFonts w:ascii="Courier New" w:hAnsi="Courier New" w:cs="Courier New"/>
         </w:rPr>
-        <w:t>data.</w:t>
+        <w:t>Sagrario</w:t>
       </w:r>
       <w:proofErr w:type="spellEnd"/>
       <w:r>
         <w:rPr>
           <w:rFonts w:ascii="Courier New" w:hAnsi="Courier New" w:cs="Courier New"/>
         </w:rPr>
-        <w:t xml:space="preserve"> Will have to gather data by scraping, parsing, and analyzing using ML. </w:t>
+        <w:t xml:space="preserve"> and Morgan: </w:t>
+      </w:r>
+    </w:p>
+    <w:p>
+      <w:pPr>
+        <w:pStyle w:val="ListParagraph"/>
+        <w:numPr>
+          <w:ilvl w:val="0"/>
+          <w:numId w:val="2"/>
+        </w:numPr>
+        <w:rPr>
+          <w:rFonts w:ascii="Courier New" w:hAnsi="Courier New" w:cs="Courier New"/>
+        </w:rPr>
+      </w:pPr>
+      <w:r>
+        <w:rPr>
+          <w:rFonts w:ascii="Courier New" w:hAnsi="Courier New" w:cs="Courier New"/>
+        </w:rPr>
+        <w:t xml:space="preserve">Try to focus on pulling info from social media (Twitter is the most important). </w:t>
+      </w:r>
+    </w:p>
+    <w:p>
+      <w:pPr>
+        <w:pStyle w:val="ListParagraph"/>
+        <w:numPr>
+          <w:ilvl w:val="0"/>
+          <w:numId w:val="2"/>
+        </w:numPr>
+        <w:rPr>
+          <w:rFonts w:ascii="Courier New" w:hAnsi="Courier New" w:cs="Courier New"/>
+        </w:rPr>
+      </w:pPr>
+      <w:r>
+        <w:rPr>
+          <w:rFonts w:ascii="Courier New" w:hAnsi="Courier New" w:cs="Courier New"/>
+        </w:rPr>
+        <w:t>Store info in a database (</w:t>
+      </w:r>
+      <w:proofErr w:type="spellStart"/>
+      <w:r>
+        <w:rPr>
+          <w:rFonts w:ascii="Courier New" w:hAnsi="Courier New" w:cs="Courier New"/>
+        </w:rPr>
+        <w:t>MongoDb</w:t>
+      </w:r>
+      <w:proofErr w:type="spellEnd"/>
+      <w:r>
+        <w:rPr>
+          <w:rFonts w:ascii="Courier New" w:hAnsi="Courier New" w:cs="Courier New"/>
+        </w:rPr>
+        <w:t xml:space="preserve"> is recommended, can use MySQL). </w:t>
+      </w:r>
+    </w:p>
+    <w:p>
+      <w:pPr>
+        <w:pStyle w:val="ListParagraph"/>
+        <w:numPr>
+          <w:ilvl w:val="0"/>
+          <w:numId w:val="2"/>
+        </w:numPr>
+        <w:rPr>
+          <w:rFonts w:ascii="Courier New" w:hAnsi="Courier New" w:cs="Courier New"/>
+        </w:rPr>
+      </w:pPr>
+      <w:r>
+        <w:rPr>
+          <w:rFonts w:ascii="Courier New" w:hAnsi="Courier New" w:cs="Courier New"/>
+        </w:rPr>
+        <w:t>Hugging Face for NLP Models</w:t>
+      </w:r>
+    </w:p>
+    <w:p>
+      <w:pPr>
+        <w:ind w:left="360"/>
+        <w:rPr>
+          <w:rFonts w:ascii="Courier New" w:hAnsi="Courier New" w:cs="Courier New"/>
+        </w:rPr>
+      </w:pPr>
+    </w:p>
+    <w:p>
+      <w:pPr>
+        <w:pStyle w:val="Heading3"/>
+        <w:shd w:val="clear" w:color="auto" w:fill="FFFFFF"/>
+        <w:spacing w:before="0" w:after="0"/>
+        <w:rPr>
+          <w:rFonts w:ascii="Courier New" w:hAnsi="Courier New" w:cs="Courier New"/>
+          <w:color w:val="14171A"/>
+        </w:rPr>
+      </w:pPr>
+      <w:r>
+        <w:rPr>
+          <w:rFonts w:ascii="Courier New" w:hAnsi="Courier New" w:cs="Courier New"/>
+          <w:color w:val="14171A"/>
+        </w:rPr>
+        <w:t>X API v2 rate limits - Free</w:t>
       </w:r>
     </w:p>
     <w:p>
       <w:pPr>
         <w:pStyle w:val="NormalWeb"/>
-        <w:numPr>
-          <w:ilvl w:val="0"/>
-          <w:numId w:val="2"/>
-        </w:numPr>
-        <w:rPr>
-          <w:rFonts w:ascii="Courier New" w:hAnsi="Courier New" w:cs="Courier New"/>
-        </w:rPr>
-      </w:pPr>
-      <w:r>
-        <w:rPr>
-          <w:rFonts w:ascii="Courier New" w:hAnsi="Courier New" w:cs="Courier New"/>
-        </w:rPr>
-        <w:t xml:space="preserve">Some risks of using unstructured data it can be difficult to analyze even when using ML techniques. Storage and extraction are also other challenges. </w:t>
-      </w:r>
-    </w:p>
-    <w:p>
-      <w:pPr>
-        <w:pStyle w:val="Heading1"/>
-      </w:pPr>
-      <w:r>
-        <w:t xml:space="preserve"> </w:t>
-      </w:r>
-      <w:r>
-        <w:t>Week Two</w:t>
+        <w:shd w:val="clear" w:color="auto" w:fill="FFFFFF"/>
+        <w:spacing w:before="0" w:after="0" w:afterAutospacing="0"/>
+        <w:rPr>
+          <w:rFonts w:ascii="Courier New" w:hAnsi="Courier New" w:cs="Courier New"/>
+          <w:color w:val="434548"/>
+        </w:rPr>
+      </w:pPr>
+      <w:r>
+        <w:rPr>
+          <w:rFonts w:ascii="Courier New" w:hAnsi="Courier New" w:cs="Courier New"/>
+          <w:color w:val="434548"/>
+        </w:rPr>
+        <w:t xml:space="preserve">The following table lists the rate limits for the X API v2 Free access. These rate limits are also documented on each endpoint's API Reference page </w:t>
+      </w:r>
+      <w:proofErr w:type="gramStart"/>
+      <w:r>
+        <w:rPr>
+          <w:rFonts w:ascii="Courier New" w:hAnsi="Courier New" w:cs="Courier New"/>
+          <w:color w:val="434548"/>
+        </w:rPr>
+        <w:t>and also</w:t>
+      </w:r>
+      <w:proofErr w:type="gramEnd"/>
+      <w:r>
+        <w:rPr>
+          <w:rFonts w:ascii="Courier New" w:hAnsi="Courier New" w:cs="Courier New"/>
+          <w:color w:val="434548"/>
+        </w:rPr>
+        <w:t xml:space="preserve"> displayed in the  </w:t>
+      </w:r>
+      <w:hyperlink r:id="rId11" w:history="1">
+        <w:r>
+          <w:rPr>
+            <w:rStyle w:val="Hyperlink"/>
+            <w:rFonts w:ascii="Courier New" w:eastAsiaTheme="majorEastAsia" w:hAnsi="Courier New" w:cs="Courier New"/>
+            <w:color w:val="067ACC"/>
+          </w:rPr>
+          <w:t>developer portal</w:t>
+        </w:r>
+      </w:hyperlink>
+      <w:r>
+        <w:rPr>
+          <w:rFonts w:ascii="Courier New" w:hAnsi="Courier New" w:cs="Courier New"/>
+          <w:color w:val="434548"/>
+        </w:rPr>
+        <w:t>'s products section.</w:t>
+      </w:r>
+    </w:p>
+    <w:p>
+      <w:pPr>
+        <w:pStyle w:val="NormalWeb"/>
+        <w:shd w:val="clear" w:color="auto" w:fill="FFFFFF"/>
+        <w:spacing w:after="0" w:afterAutospacing="0"/>
+        <w:rPr>
+          <w:rFonts w:ascii="Segoe UI" w:hAnsi="Segoe UI" w:cs="Segoe UI"/>
+          <w:color w:val="434548"/>
+        </w:rPr>
+      </w:pPr>
+      <w:r>
+        <w:rPr>
+          <w:rFonts w:ascii="Segoe UI" w:hAnsi="Segoe UI" w:cs="Segoe UI"/>
+          <w:color w:val="434548"/>
+        </w:rPr>
+        <w:t> </w:t>
+      </w:r>
+    </w:p>
+    <w:p>
+      <w:pPr>
+        <w:pStyle w:val="NormalWeb"/>
+        <w:shd w:val="clear" w:color="auto" w:fill="FFFFFF"/>
+        <w:spacing w:after="0" w:afterAutospacing="0"/>
+        <w:rPr>
+          <w:rFonts w:ascii="Segoe UI" w:hAnsi="Segoe UI" w:cs="Segoe UI"/>
+          <w:color w:val="434548"/>
+        </w:rPr>
+      </w:pPr>
+      <w:r>
+        <w:rPr>
+          <w:rFonts w:ascii="Segoe UI" w:hAnsi="Segoe UI" w:cs="Segoe UI"/>
+          <w:color w:val="434548"/>
+        </w:rPr>
+        <w:lastRenderedPageBreak/>
+        <w:t> </w:t>
+      </w:r>
+    </w:p>
+    <w:tbl>
+      <w:tblPr>
+        <w:tblW w:w="7687" w:type="dxa"/>
+        <w:tblCellSpacing w:w="15" w:type="dxa"/>
+        <w:shd w:val="clear" w:color="auto" w:fill="FFFFFF"/>
+        <w:tblCellMar>
+          <w:left w:w="0" w:type="dxa"/>
+          <w:right w:w="0" w:type="dxa"/>
+        </w:tblCellMar>
+        <w:tblLook w:val="04A0" w:firstRow="1" w:lastRow="0" w:firstColumn="1" w:lastColumn="0" w:noHBand="0" w:noVBand="1"/>
+      </w:tblPr>
+      <w:tblGrid>
+        <w:gridCol w:w="4525"/>
+        <w:gridCol w:w="1269"/>
+        <w:gridCol w:w="1082"/>
+        <w:gridCol w:w="655"/>
+        <w:gridCol w:w="700"/>
+        <w:gridCol w:w="1129"/>
+      </w:tblGrid>
+      <w:tr>
+        <w:trPr>
+          <w:trHeight w:val="1551"/>
+          <w:tblCellSpacing w:w="15" w:type="dxa"/>
+        </w:trPr>
+        <w:tc>
+          <w:tcPr>
+            <w:tcW w:w="2388" w:type="pct"/>
+            <w:tcBorders>
+              <w:top w:val="single" w:sz="6" w:space="0" w:color="F3F7FA"/>
+              <w:left w:val="nil"/>
+              <w:bottom w:val="nil"/>
+              <w:right w:val="nil"/>
+            </w:tcBorders>
+            <w:shd w:val="clear" w:color="auto" w:fill="F6F7F9"/>
+            <w:tcMar>
+              <w:top w:w="120" w:type="dxa"/>
+              <w:left w:w="120" w:type="dxa"/>
+              <w:bottom w:w="120" w:type="dxa"/>
+              <w:right w:w="120" w:type="dxa"/>
+            </w:tcMar>
+            <w:hideMark/>
+          </w:tcPr>
+          <w:p>
+            <w:pPr>
+              <w:rPr>
+                <w:rFonts w:ascii="Segoe UI" w:hAnsi="Segoe UI" w:cs="Segoe UI"/>
+                <w:color w:val="434548"/>
+                <w:sz w:val="21"/>
+                <w:szCs w:val="21"/>
+              </w:rPr>
+            </w:pPr>
+            <w:r>
+              <w:rPr>
+                <w:rFonts w:ascii="Segoe UI" w:hAnsi="Segoe UI" w:cs="Segoe UI"/>
+                <w:b/>
+                <w:bCs/>
+                <w:color w:val="434548"/>
+                <w:sz w:val="21"/>
+                <w:szCs w:val="21"/>
+              </w:rPr>
+              <w:t>Endpoint</w:t>
+            </w:r>
+          </w:p>
+        </w:tc>
+        <w:tc>
+          <w:tcPr>
+            <w:tcW w:w="658" w:type="pct"/>
+            <w:tcBorders>
+              <w:top w:val="single" w:sz="6" w:space="0" w:color="F3F7FA"/>
+              <w:left w:val="nil"/>
+              <w:bottom w:val="nil"/>
+              <w:right w:val="nil"/>
+            </w:tcBorders>
+            <w:shd w:val="clear" w:color="auto" w:fill="F6F7F9"/>
+            <w:tcMar>
+              <w:top w:w="120" w:type="dxa"/>
+              <w:left w:w="120" w:type="dxa"/>
+              <w:bottom w:w="120" w:type="dxa"/>
+              <w:right w:w="120" w:type="dxa"/>
+            </w:tcMar>
+            <w:hideMark/>
+          </w:tcPr>
+          <w:p>
+            <w:pPr>
+              <w:rPr>
+                <w:rFonts w:ascii="Segoe UI" w:hAnsi="Segoe UI" w:cs="Segoe UI"/>
+                <w:color w:val="434548"/>
+                <w:sz w:val="21"/>
+                <w:szCs w:val="21"/>
+              </w:rPr>
+            </w:pPr>
+            <w:r>
+              <w:rPr>
+                <w:rFonts w:ascii="Segoe UI" w:hAnsi="Segoe UI" w:cs="Segoe UI"/>
+                <w:b/>
+                <w:bCs/>
+                <w:color w:val="434548"/>
+                <w:sz w:val="21"/>
+                <w:szCs w:val="21"/>
+              </w:rPr>
+              <w:t>#Requests</w:t>
+            </w:r>
+          </w:p>
+        </w:tc>
+        <w:tc>
+          <w:tcPr>
+            <w:tcW w:w="558" w:type="pct"/>
+            <w:tcBorders>
+              <w:top w:val="single" w:sz="6" w:space="0" w:color="F3F7FA"/>
+              <w:left w:val="nil"/>
+              <w:bottom w:val="nil"/>
+              <w:right w:val="nil"/>
+            </w:tcBorders>
+            <w:shd w:val="clear" w:color="auto" w:fill="F6F7F9"/>
+            <w:tcMar>
+              <w:top w:w="120" w:type="dxa"/>
+              <w:left w:w="120" w:type="dxa"/>
+              <w:bottom w:w="120" w:type="dxa"/>
+              <w:right w:w="120" w:type="dxa"/>
+            </w:tcMar>
+            <w:hideMark/>
+          </w:tcPr>
+          <w:p>
+            <w:pPr>
+              <w:rPr>
+                <w:rFonts w:ascii="Segoe UI" w:hAnsi="Segoe UI" w:cs="Segoe UI"/>
+                <w:color w:val="434548"/>
+                <w:sz w:val="21"/>
+                <w:szCs w:val="21"/>
+              </w:rPr>
+            </w:pPr>
+            <w:r>
+              <w:rPr>
+                <w:rFonts w:ascii="Segoe UI" w:hAnsi="Segoe UI" w:cs="Segoe UI"/>
+                <w:b/>
+                <w:bCs/>
+                <w:color w:val="434548"/>
+                <w:sz w:val="21"/>
+                <w:szCs w:val="21"/>
+              </w:rPr>
+              <w:t>Window of time</w:t>
+            </w:r>
+          </w:p>
+        </w:tc>
+        <w:tc>
+          <w:tcPr>
+            <w:tcW w:w="330" w:type="pct"/>
+            <w:tcBorders>
+              <w:top w:val="single" w:sz="6" w:space="0" w:color="F3F7FA"/>
+              <w:left w:val="nil"/>
+              <w:bottom w:val="nil"/>
+              <w:right w:val="nil"/>
+            </w:tcBorders>
+            <w:shd w:val="clear" w:color="auto" w:fill="F6F7F9"/>
+            <w:tcMar>
+              <w:top w:w="120" w:type="dxa"/>
+              <w:left w:w="120" w:type="dxa"/>
+              <w:bottom w:w="120" w:type="dxa"/>
+              <w:right w:w="120" w:type="dxa"/>
+            </w:tcMar>
+            <w:hideMark/>
+          </w:tcPr>
+          <w:p>
+            <w:pPr>
+              <w:rPr>
+                <w:rFonts w:ascii="Segoe UI" w:hAnsi="Segoe UI" w:cs="Segoe UI"/>
+                <w:color w:val="434548"/>
+                <w:sz w:val="21"/>
+                <w:szCs w:val="21"/>
+              </w:rPr>
+            </w:pPr>
+            <w:r>
+              <w:rPr>
+                <w:rFonts w:ascii="Segoe UI" w:hAnsi="Segoe UI" w:cs="Segoe UI"/>
+                <w:b/>
+                <w:bCs/>
+                <w:color w:val="434548"/>
+                <w:sz w:val="21"/>
+                <w:szCs w:val="21"/>
+              </w:rPr>
+              <w:t>Per</w:t>
+            </w:r>
+          </w:p>
+        </w:tc>
+        <w:tc>
+          <w:tcPr>
+            <w:tcW w:w="354" w:type="pct"/>
+            <w:tcBorders>
+              <w:top w:val="single" w:sz="6" w:space="0" w:color="F3F7FA"/>
+              <w:left w:val="nil"/>
+              <w:bottom w:val="nil"/>
+              <w:right w:val="nil"/>
+            </w:tcBorders>
+            <w:shd w:val="clear" w:color="auto" w:fill="F6F7F9"/>
+            <w:tcMar>
+              <w:top w:w="120" w:type="dxa"/>
+              <w:left w:w="120" w:type="dxa"/>
+              <w:bottom w:w="120" w:type="dxa"/>
+              <w:right w:w="120" w:type="dxa"/>
+            </w:tcMar>
+            <w:hideMark/>
+          </w:tcPr>
+          <w:p>
+            <w:pPr>
+              <w:rPr>
+                <w:rFonts w:ascii="Segoe UI" w:hAnsi="Segoe UI" w:cs="Segoe UI"/>
+                <w:color w:val="434548"/>
+                <w:sz w:val="21"/>
+                <w:szCs w:val="21"/>
+              </w:rPr>
+            </w:pPr>
+            <w:r>
+              <w:rPr>
+                <w:rFonts w:ascii="Segoe UI" w:hAnsi="Segoe UI" w:cs="Segoe UI"/>
+                <w:b/>
+                <w:bCs/>
+                <w:color w:val="434548"/>
+                <w:sz w:val="21"/>
+                <w:szCs w:val="21"/>
+              </w:rPr>
+              <w:t>Part of the Post pull cap?</w:t>
+            </w:r>
+          </w:p>
+        </w:tc>
+        <w:tc>
+          <w:tcPr>
+            <w:tcW w:w="574" w:type="pct"/>
+            <w:tcBorders>
+              <w:top w:val="single" w:sz="6" w:space="0" w:color="F3F7FA"/>
+              <w:left w:val="nil"/>
+              <w:bottom w:val="nil"/>
+              <w:right w:val="nil"/>
+            </w:tcBorders>
+            <w:shd w:val="clear" w:color="auto" w:fill="F6F7F9"/>
+            <w:tcMar>
+              <w:top w:w="120" w:type="dxa"/>
+              <w:left w:w="120" w:type="dxa"/>
+              <w:bottom w:w="120" w:type="dxa"/>
+              <w:right w:w="120" w:type="dxa"/>
+            </w:tcMar>
+            <w:hideMark/>
+          </w:tcPr>
+          <w:p>
+            <w:pPr>
+              <w:rPr>
+                <w:rFonts w:ascii="Segoe UI" w:hAnsi="Segoe UI" w:cs="Segoe UI"/>
+                <w:color w:val="434548"/>
+                <w:sz w:val="21"/>
+                <w:szCs w:val="21"/>
+              </w:rPr>
+            </w:pPr>
+            <w:r>
+              <w:rPr>
+                <w:rFonts w:ascii="Segoe UI" w:hAnsi="Segoe UI" w:cs="Segoe UI"/>
+                <w:b/>
+                <w:bCs/>
+                <w:color w:val="434548"/>
+                <w:sz w:val="21"/>
+                <w:szCs w:val="21"/>
+              </w:rPr>
+              <w:t>Effective 30-day limit</w:t>
+            </w:r>
+          </w:p>
+        </w:tc>
+      </w:tr>
+      <w:tr>
+        <w:trPr>
+          <w:trHeight w:val="675"/>
+          <w:tblCellSpacing w:w="15" w:type="dxa"/>
+        </w:trPr>
+        <w:tc>
+          <w:tcPr>
+            <w:tcW w:w="2388" w:type="pct"/>
+            <w:vMerge w:val="restart"/>
+            <w:tcBorders>
+              <w:top w:val="single" w:sz="6" w:space="0" w:color="F3F7FA"/>
+              <w:left w:val="nil"/>
+              <w:bottom w:val="nil"/>
+              <w:right w:val="nil"/>
+            </w:tcBorders>
+            <w:shd w:val="clear" w:color="auto" w:fill="auto"/>
+            <w:tcMar>
+              <w:top w:w="120" w:type="dxa"/>
+              <w:left w:w="120" w:type="dxa"/>
+              <w:bottom w:w="120" w:type="dxa"/>
+              <w:right w:w="120" w:type="dxa"/>
+            </w:tcMar>
+            <w:hideMark/>
+          </w:tcPr>
+          <w:p>
+            <w:pPr>
+              <w:pStyle w:val="NormalWeb"/>
+              <w:spacing w:after="0" w:afterAutospacing="0"/>
+              <w:rPr>
+                <w:rFonts w:ascii="Segoe UI" w:hAnsi="Segoe UI" w:cs="Segoe UI"/>
+                <w:color w:val="434548"/>
+                <w:sz w:val="21"/>
+                <w:szCs w:val="21"/>
+              </w:rPr>
+            </w:pPr>
+            <w:r>
+              <w:rPr>
+                <w:rFonts w:ascii="Segoe UI" w:hAnsi="Segoe UI" w:cs="Segoe UI"/>
+                <w:color w:val="434548"/>
+                <w:sz w:val="21"/>
+                <w:szCs w:val="21"/>
+              </w:rPr>
+              <w:t>POST_2_tweets</w:t>
+            </w:r>
+          </w:p>
+        </w:tc>
+        <w:tc>
+          <w:tcPr>
+            <w:tcW w:w="658" w:type="pct"/>
+            <w:tcBorders>
+              <w:top w:val="single" w:sz="6" w:space="0" w:color="F3F7FA"/>
+              <w:left w:val="nil"/>
+              <w:bottom w:val="nil"/>
+              <w:right w:val="nil"/>
+            </w:tcBorders>
+            <w:shd w:val="clear" w:color="auto" w:fill="auto"/>
+            <w:tcMar>
+              <w:top w:w="120" w:type="dxa"/>
+              <w:left w:w="120" w:type="dxa"/>
+              <w:bottom w:w="120" w:type="dxa"/>
+              <w:right w:w="120" w:type="dxa"/>
+            </w:tcMar>
+            <w:hideMark/>
+          </w:tcPr>
+          <w:p>
+            <w:pPr>
+              <w:rPr>
+                <w:rFonts w:ascii="Segoe UI" w:hAnsi="Segoe UI" w:cs="Segoe UI"/>
+                <w:color w:val="434548"/>
+                <w:sz w:val="21"/>
+                <w:szCs w:val="21"/>
+              </w:rPr>
+            </w:pPr>
+            <w:r>
+              <w:rPr>
+                <w:rFonts w:ascii="Segoe UI" w:hAnsi="Segoe UI" w:cs="Segoe UI"/>
+                <w:color w:val="434548"/>
+                <w:sz w:val="21"/>
+                <w:szCs w:val="21"/>
+              </w:rPr>
+              <w:t>50</w:t>
+            </w:r>
+          </w:p>
+        </w:tc>
+        <w:tc>
+          <w:tcPr>
+            <w:tcW w:w="558" w:type="pct"/>
+            <w:tcBorders>
+              <w:top w:val="single" w:sz="6" w:space="0" w:color="F3F7FA"/>
+              <w:left w:val="nil"/>
+              <w:bottom w:val="nil"/>
+              <w:right w:val="nil"/>
+            </w:tcBorders>
+            <w:shd w:val="clear" w:color="auto" w:fill="auto"/>
+            <w:tcMar>
+              <w:top w:w="120" w:type="dxa"/>
+              <w:left w:w="120" w:type="dxa"/>
+              <w:bottom w:w="120" w:type="dxa"/>
+              <w:right w:w="120" w:type="dxa"/>
+            </w:tcMar>
+            <w:hideMark/>
+          </w:tcPr>
+          <w:p>
+            <w:pPr>
+              <w:rPr>
+                <w:rFonts w:ascii="Segoe UI" w:hAnsi="Segoe UI" w:cs="Segoe UI"/>
+                <w:color w:val="434548"/>
+                <w:sz w:val="21"/>
+                <w:szCs w:val="21"/>
+              </w:rPr>
+            </w:pPr>
+            <w:r>
+              <w:rPr>
+                <w:rFonts w:ascii="Segoe UI" w:hAnsi="Segoe UI" w:cs="Segoe UI"/>
+                <w:color w:val="434548"/>
+                <w:sz w:val="21"/>
+                <w:szCs w:val="21"/>
+              </w:rPr>
+              <w:t>24 hours</w:t>
+            </w:r>
+          </w:p>
+        </w:tc>
+        <w:tc>
+          <w:tcPr>
+            <w:tcW w:w="330" w:type="pct"/>
+            <w:tcBorders>
+              <w:top w:val="single" w:sz="6" w:space="0" w:color="F3F7FA"/>
+              <w:left w:val="nil"/>
+              <w:bottom w:val="nil"/>
+              <w:right w:val="nil"/>
+            </w:tcBorders>
+            <w:shd w:val="clear" w:color="auto" w:fill="auto"/>
+            <w:tcMar>
+              <w:top w:w="120" w:type="dxa"/>
+              <w:left w:w="120" w:type="dxa"/>
+              <w:bottom w:w="120" w:type="dxa"/>
+              <w:right w:w="120" w:type="dxa"/>
+            </w:tcMar>
+            <w:hideMark/>
+          </w:tcPr>
+          <w:p>
+            <w:pPr>
+              <w:rPr>
+                <w:rFonts w:ascii="Segoe UI" w:hAnsi="Segoe UI" w:cs="Segoe UI"/>
+                <w:color w:val="434548"/>
+                <w:sz w:val="21"/>
+                <w:szCs w:val="21"/>
+              </w:rPr>
+            </w:pPr>
+            <w:r>
+              <w:rPr>
+                <w:rFonts w:ascii="Segoe UI" w:hAnsi="Segoe UI" w:cs="Segoe UI"/>
+                <w:color w:val="434548"/>
+                <w:sz w:val="21"/>
+                <w:szCs w:val="21"/>
+              </w:rPr>
+              <w:t>per user</w:t>
+            </w:r>
+          </w:p>
+        </w:tc>
+        <w:tc>
+          <w:tcPr>
+            <w:tcW w:w="354" w:type="pct"/>
+            <w:tcBorders>
+              <w:top w:val="single" w:sz="6" w:space="0" w:color="F3F7FA"/>
+              <w:left w:val="nil"/>
+              <w:bottom w:val="nil"/>
+              <w:right w:val="nil"/>
+            </w:tcBorders>
+            <w:shd w:val="clear" w:color="auto" w:fill="auto"/>
+            <w:tcMar>
+              <w:top w:w="120" w:type="dxa"/>
+              <w:left w:w="120" w:type="dxa"/>
+              <w:bottom w:w="120" w:type="dxa"/>
+              <w:right w:w="120" w:type="dxa"/>
+            </w:tcMar>
+            <w:hideMark/>
+          </w:tcPr>
+          <w:p>
+            <w:pPr>
+              <w:rPr>
+                <w:rFonts w:ascii="Segoe UI" w:hAnsi="Segoe UI" w:cs="Segoe UI"/>
+                <w:color w:val="434548"/>
+                <w:sz w:val="21"/>
+                <w:szCs w:val="21"/>
+              </w:rPr>
+            </w:pPr>
+            <w:r>
+              <w:rPr>
+                <w:rFonts w:ascii="Segoe UI" w:hAnsi="Segoe UI" w:cs="Segoe UI"/>
+                <w:color w:val="434548"/>
+                <w:sz w:val="21"/>
+                <w:szCs w:val="21"/>
+              </w:rPr>
+              <w:t>no</w:t>
+            </w:r>
+          </w:p>
+        </w:tc>
+        <w:tc>
+          <w:tcPr>
+            <w:tcW w:w="574" w:type="pct"/>
+            <w:tcBorders>
+              <w:top w:val="single" w:sz="6" w:space="0" w:color="F3F7FA"/>
+              <w:left w:val="nil"/>
+              <w:bottom w:val="nil"/>
+              <w:right w:val="nil"/>
+            </w:tcBorders>
+            <w:shd w:val="clear" w:color="auto" w:fill="auto"/>
+            <w:tcMar>
+              <w:top w:w="120" w:type="dxa"/>
+              <w:left w:w="120" w:type="dxa"/>
+              <w:bottom w:w="120" w:type="dxa"/>
+              <w:right w:w="120" w:type="dxa"/>
+            </w:tcMar>
+            <w:hideMark/>
+          </w:tcPr>
+          <w:p>
+            <w:pPr>
+              <w:rPr>
+                <w:rFonts w:ascii="Segoe UI" w:hAnsi="Segoe UI" w:cs="Segoe UI"/>
+                <w:color w:val="434548"/>
+                <w:sz w:val="21"/>
+                <w:szCs w:val="21"/>
+              </w:rPr>
+            </w:pPr>
+            <w:r>
+              <w:rPr>
+                <w:rFonts w:ascii="Segoe UI" w:hAnsi="Segoe UI" w:cs="Segoe UI"/>
+                <w:color w:val="434548"/>
+                <w:sz w:val="21"/>
+                <w:szCs w:val="21"/>
+              </w:rPr>
+              <w:t>1,500</w:t>
+            </w:r>
+          </w:p>
+        </w:tc>
+      </w:tr>
+      <w:tr>
+        <w:trPr>
+          <w:trHeight w:val="99"/>
+          <w:tblCellSpacing w:w="15" w:type="dxa"/>
+        </w:trPr>
+        <w:tc>
+          <w:tcPr>
+            <w:tcW w:w="2388" w:type="pct"/>
+            <w:vMerge/>
+            <w:tcBorders>
+              <w:top w:val="single" w:sz="6" w:space="0" w:color="F3F7FA"/>
+              <w:left w:val="nil"/>
+              <w:bottom w:val="nil"/>
+              <w:right w:val="nil"/>
+            </w:tcBorders>
+            <w:shd w:val="clear" w:color="auto" w:fill="F6F7F9"/>
+            <w:hideMark/>
+          </w:tcPr>
+          <w:p>
+            <w:pPr>
+              <w:rPr>
+                <w:rFonts w:ascii="Segoe UI" w:hAnsi="Segoe UI" w:cs="Segoe UI"/>
+                <w:color w:val="434548"/>
+                <w:sz w:val="21"/>
+                <w:szCs w:val="21"/>
+              </w:rPr>
+            </w:pPr>
+          </w:p>
+        </w:tc>
+        <w:tc>
+          <w:tcPr>
+            <w:tcW w:w="658" w:type="pct"/>
+            <w:tcBorders>
+              <w:top w:val="single" w:sz="6" w:space="0" w:color="F3F7FA"/>
+              <w:left w:val="nil"/>
+              <w:bottom w:val="nil"/>
+              <w:right w:val="nil"/>
+            </w:tcBorders>
+            <w:shd w:val="clear" w:color="auto" w:fill="F6F7F9"/>
+            <w:tcMar>
+              <w:top w:w="120" w:type="dxa"/>
+              <w:left w:w="120" w:type="dxa"/>
+              <w:bottom w:w="120" w:type="dxa"/>
+              <w:right w:w="120" w:type="dxa"/>
+            </w:tcMar>
+            <w:hideMark/>
+          </w:tcPr>
+          <w:p>
+            <w:pPr>
+              <w:rPr>
+                <w:rFonts w:ascii="Segoe UI" w:hAnsi="Segoe UI" w:cs="Segoe UI"/>
+                <w:color w:val="434548"/>
+                <w:sz w:val="21"/>
+                <w:szCs w:val="21"/>
+              </w:rPr>
+            </w:pPr>
+            <w:r>
+              <w:rPr>
+                <w:rFonts w:ascii="Segoe UI" w:hAnsi="Segoe UI" w:cs="Segoe UI"/>
+                <w:color w:val="434548"/>
+                <w:sz w:val="21"/>
+                <w:szCs w:val="21"/>
+              </w:rPr>
+              <w:t>50</w:t>
+            </w:r>
+          </w:p>
+        </w:tc>
+        <w:tc>
+          <w:tcPr>
+            <w:tcW w:w="558" w:type="pct"/>
+            <w:tcBorders>
+              <w:top w:val="single" w:sz="6" w:space="0" w:color="F3F7FA"/>
+              <w:left w:val="nil"/>
+              <w:bottom w:val="nil"/>
+              <w:right w:val="nil"/>
+            </w:tcBorders>
+            <w:shd w:val="clear" w:color="auto" w:fill="F6F7F9"/>
+            <w:tcMar>
+              <w:top w:w="120" w:type="dxa"/>
+              <w:left w:w="120" w:type="dxa"/>
+              <w:bottom w:w="120" w:type="dxa"/>
+              <w:right w:w="120" w:type="dxa"/>
+            </w:tcMar>
+            <w:hideMark/>
+          </w:tcPr>
+          <w:p>
+            <w:pPr>
+              <w:rPr>
+                <w:rFonts w:ascii="Segoe UI" w:hAnsi="Segoe UI" w:cs="Segoe UI"/>
+                <w:color w:val="434548"/>
+                <w:sz w:val="21"/>
+                <w:szCs w:val="21"/>
+              </w:rPr>
+            </w:pPr>
+            <w:r>
+              <w:rPr>
+                <w:rFonts w:ascii="Segoe UI" w:hAnsi="Segoe UI" w:cs="Segoe UI"/>
+                <w:color w:val="434548"/>
+                <w:sz w:val="21"/>
+                <w:szCs w:val="21"/>
+              </w:rPr>
+              <w:t>24 hours</w:t>
+            </w:r>
+          </w:p>
+        </w:tc>
+        <w:tc>
+          <w:tcPr>
+            <w:tcW w:w="330" w:type="pct"/>
+            <w:tcBorders>
+              <w:top w:val="single" w:sz="6" w:space="0" w:color="F3F7FA"/>
+              <w:left w:val="nil"/>
+              <w:bottom w:val="nil"/>
+              <w:right w:val="nil"/>
+            </w:tcBorders>
+            <w:shd w:val="clear" w:color="auto" w:fill="F6F7F9"/>
+            <w:tcMar>
+              <w:top w:w="120" w:type="dxa"/>
+              <w:left w:w="120" w:type="dxa"/>
+              <w:bottom w:w="120" w:type="dxa"/>
+              <w:right w:w="120" w:type="dxa"/>
+            </w:tcMar>
+            <w:hideMark/>
+          </w:tcPr>
+          <w:p>
+            <w:pPr>
+              <w:rPr>
+                <w:rFonts w:ascii="Segoe UI" w:hAnsi="Segoe UI" w:cs="Segoe UI"/>
+                <w:color w:val="434548"/>
+                <w:sz w:val="21"/>
+                <w:szCs w:val="21"/>
+              </w:rPr>
+            </w:pPr>
+            <w:r>
+              <w:rPr>
+                <w:rFonts w:ascii="Segoe UI" w:hAnsi="Segoe UI" w:cs="Segoe UI"/>
+                <w:color w:val="434548"/>
+                <w:sz w:val="21"/>
+                <w:szCs w:val="21"/>
+              </w:rPr>
+              <w:t>per app</w:t>
+            </w:r>
+          </w:p>
+        </w:tc>
+        <w:tc>
+          <w:tcPr>
+            <w:tcW w:w="354" w:type="pct"/>
+            <w:tcBorders>
+              <w:top w:val="single" w:sz="6" w:space="0" w:color="F3F7FA"/>
+              <w:left w:val="nil"/>
+              <w:bottom w:val="nil"/>
+              <w:right w:val="nil"/>
+            </w:tcBorders>
+            <w:shd w:val="clear" w:color="auto" w:fill="F6F7F9"/>
+            <w:tcMar>
+              <w:top w:w="120" w:type="dxa"/>
+              <w:left w:w="120" w:type="dxa"/>
+              <w:bottom w:w="120" w:type="dxa"/>
+              <w:right w:w="120" w:type="dxa"/>
+            </w:tcMar>
+            <w:hideMark/>
+          </w:tcPr>
+          <w:p>
+            <w:pPr>
+              <w:rPr>
+                <w:rFonts w:ascii="Segoe UI" w:hAnsi="Segoe UI" w:cs="Segoe UI"/>
+                <w:color w:val="434548"/>
+                <w:sz w:val="21"/>
+                <w:szCs w:val="21"/>
+              </w:rPr>
+            </w:pPr>
+            <w:r>
+              <w:rPr>
+                <w:rFonts w:ascii="Segoe UI" w:hAnsi="Segoe UI" w:cs="Segoe UI"/>
+                <w:color w:val="434548"/>
+                <w:sz w:val="21"/>
+                <w:szCs w:val="21"/>
+              </w:rPr>
+              <w:t>no</w:t>
+            </w:r>
+          </w:p>
+        </w:tc>
+        <w:tc>
+          <w:tcPr>
+            <w:tcW w:w="574" w:type="pct"/>
+            <w:tcBorders>
+              <w:top w:val="single" w:sz="6" w:space="0" w:color="F3F7FA"/>
+              <w:left w:val="nil"/>
+              <w:bottom w:val="nil"/>
+              <w:right w:val="nil"/>
+            </w:tcBorders>
+            <w:shd w:val="clear" w:color="auto" w:fill="F6F7F9"/>
+            <w:tcMar>
+              <w:top w:w="120" w:type="dxa"/>
+              <w:left w:w="120" w:type="dxa"/>
+              <w:bottom w:w="120" w:type="dxa"/>
+              <w:right w:w="120" w:type="dxa"/>
+            </w:tcMar>
+            <w:hideMark/>
+          </w:tcPr>
+          <w:p>
+            <w:pPr>
+              <w:rPr>
+                <w:rFonts w:ascii="Segoe UI" w:hAnsi="Segoe UI" w:cs="Segoe UI"/>
+                <w:color w:val="434548"/>
+                <w:sz w:val="21"/>
+                <w:szCs w:val="21"/>
+              </w:rPr>
+            </w:pPr>
+            <w:r>
+              <w:rPr>
+                <w:rFonts w:ascii="Segoe UI" w:hAnsi="Segoe UI" w:cs="Segoe UI"/>
+                <w:color w:val="434548"/>
+                <w:sz w:val="21"/>
+                <w:szCs w:val="21"/>
+              </w:rPr>
+              <w:t>1,500</w:t>
+            </w:r>
+          </w:p>
+        </w:tc>
+      </w:tr>
+      <w:tr>
+        <w:trPr>
+          <w:trHeight w:val="675"/>
+          <w:tblCellSpacing w:w="15" w:type="dxa"/>
+        </w:trPr>
+        <w:tc>
+          <w:tcPr>
+            <w:tcW w:w="2388" w:type="pct"/>
+            <w:vMerge w:val="restart"/>
+            <w:tcBorders>
+              <w:top w:val="single" w:sz="6" w:space="0" w:color="F3F7FA"/>
+              <w:left w:val="nil"/>
+              <w:bottom w:val="nil"/>
+              <w:right w:val="nil"/>
+            </w:tcBorders>
+            <w:shd w:val="clear" w:color="auto" w:fill="auto"/>
+            <w:tcMar>
+              <w:top w:w="120" w:type="dxa"/>
+              <w:left w:w="120" w:type="dxa"/>
+              <w:bottom w:w="120" w:type="dxa"/>
+              <w:right w:w="120" w:type="dxa"/>
+            </w:tcMar>
+            <w:hideMark/>
+          </w:tcPr>
+          <w:p>
+            <w:pPr>
+              <w:pStyle w:val="NormalWeb"/>
+              <w:spacing w:after="0" w:afterAutospacing="0"/>
+              <w:rPr>
+                <w:rFonts w:ascii="Segoe UI" w:hAnsi="Segoe UI" w:cs="Segoe UI"/>
+                <w:color w:val="434548"/>
+                <w:sz w:val="21"/>
+                <w:szCs w:val="21"/>
+              </w:rPr>
+            </w:pPr>
+            <w:r>
+              <w:rPr>
+                <w:rFonts w:ascii="Segoe UI" w:hAnsi="Segoe UI" w:cs="Segoe UI"/>
+                <w:color w:val="434548"/>
+                <w:sz w:val="21"/>
+                <w:szCs w:val="21"/>
+              </w:rPr>
+              <w:t>DELETE_2_tweets_id                                           </w:t>
+            </w:r>
+          </w:p>
+        </w:tc>
+        <w:tc>
+          <w:tcPr>
+            <w:tcW w:w="658" w:type="pct"/>
+            <w:tcBorders>
+              <w:top w:val="single" w:sz="6" w:space="0" w:color="F3F7FA"/>
+              <w:left w:val="nil"/>
+              <w:bottom w:val="nil"/>
+              <w:right w:val="nil"/>
+            </w:tcBorders>
+            <w:shd w:val="clear" w:color="auto" w:fill="auto"/>
+            <w:tcMar>
+              <w:top w:w="120" w:type="dxa"/>
+              <w:left w:w="120" w:type="dxa"/>
+              <w:bottom w:w="120" w:type="dxa"/>
+              <w:right w:w="120" w:type="dxa"/>
+            </w:tcMar>
+            <w:hideMark/>
+          </w:tcPr>
+          <w:p>
+            <w:pPr>
+              <w:rPr>
+                <w:rFonts w:ascii="Segoe UI" w:hAnsi="Segoe UI" w:cs="Segoe UI"/>
+                <w:color w:val="434548"/>
+                <w:sz w:val="21"/>
+                <w:szCs w:val="21"/>
+              </w:rPr>
+            </w:pPr>
+            <w:r>
+              <w:rPr>
+                <w:rFonts w:ascii="Segoe UI" w:hAnsi="Segoe UI" w:cs="Segoe UI"/>
+                <w:color w:val="434548"/>
+                <w:sz w:val="21"/>
+                <w:szCs w:val="21"/>
+              </w:rPr>
+              <w:t>50</w:t>
+            </w:r>
+          </w:p>
+        </w:tc>
+        <w:tc>
+          <w:tcPr>
+            <w:tcW w:w="558" w:type="pct"/>
+            <w:tcBorders>
+              <w:top w:val="single" w:sz="6" w:space="0" w:color="F3F7FA"/>
+              <w:left w:val="nil"/>
+              <w:bottom w:val="nil"/>
+              <w:right w:val="nil"/>
+            </w:tcBorders>
+            <w:shd w:val="clear" w:color="auto" w:fill="auto"/>
+            <w:tcMar>
+              <w:top w:w="120" w:type="dxa"/>
+              <w:left w:w="120" w:type="dxa"/>
+              <w:bottom w:w="120" w:type="dxa"/>
+              <w:right w:w="120" w:type="dxa"/>
+            </w:tcMar>
+            <w:hideMark/>
+          </w:tcPr>
+          <w:p>
+            <w:pPr>
+              <w:rPr>
+                <w:rFonts w:ascii="Segoe UI" w:hAnsi="Segoe UI" w:cs="Segoe UI"/>
+                <w:color w:val="434548"/>
+                <w:sz w:val="21"/>
+                <w:szCs w:val="21"/>
+              </w:rPr>
+            </w:pPr>
+            <w:r>
+              <w:rPr>
+                <w:rFonts w:ascii="Segoe UI" w:hAnsi="Segoe UI" w:cs="Segoe UI"/>
+                <w:color w:val="434548"/>
+                <w:sz w:val="21"/>
+                <w:szCs w:val="21"/>
+              </w:rPr>
+              <w:t>24 hours</w:t>
+            </w:r>
+          </w:p>
+        </w:tc>
+        <w:tc>
+          <w:tcPr>
+            <w:tcW w:w="330" w:type="pct"/>
+            <w:tcBorders>
+              <w:top w:val="single" w:sz="6" w:space="0" w:color="F3F7FA"/>
+              <w:left w:val="nil"/>
+              <w:bottom w:val="nil"/>
+              <w:right w:val="nil"/>
+            </w:tcBorders>
+            <w:shd w:val="clear" w:color="auto" w:fill="auto"/>
+            <w:tcMar>
+              <w:top w:w="120" w:type="dxa"/>
+              <w:left w:w="120" w:type="dxa"/>
+              <w:bottom w:w="120" w:type="dxa"/>
+              <w:right w:w="120" w:type="dxa"/>
+            </w:tcMar>
+            <w:hideMark/>
+          </w:tcPr>
+          <w:p>
+            <w:pPr>
+              <w:rPr>
+                <w:rFonts w:ascii="Segoe UI" w:hAnsi="Segoe UI" w:cs="Segoe UI"/>
+                <w:color w:val="434548"/>
+                <w:sz w:val="21"/>
+                <w:szCs w:val="21"/>
+              </w:rPr>
+            </w:pPr>
+            <w:r>
+              <w:rPr>
+                <w:rFonts w:ascii="Segoe UI" w:hAnsi="Segoe UI" w:cs="Segoe UI"/>
+                <w:color w:val="434548"/>
+                <w:sz w:val="21"/>
+                <w:szCs w:val="21"/>
+              </w:rPr>
+              <w:t>per user</w:t>
+            </w:r>
+          </w:p>
+        </w:tc>
+        <w:tc>
+          <w:tcPr>
+            <w:tcW w:w="354" w:type="pct"/>
+            <w:tcBorders>
+              <w:top w:val="single" w:sz="6" w:space="0" w:color="F3F7FA"/>
+              <w:left w:val="nil"/>
+              <w:bottom w:val="nil"/>
+              <w:right w:val="nil"/>
+            </w:tcBorders>
+            <w:shd w:val="clear" w:color="auto" w:fill="auto"/>
+            <w:tcMar>
+              <w:top w:w="120" w:type="dxa"/>
+              <w:left w:w="120" w:type="dxa"/>
+              <w:bottom w:w="120" w:type="dxa"/>
+              <w:right w:w="120" w:type="dxa"/>
+            </w:tcMar>
+            <w:hideMark/>
+          </w:tcPr>
+          <w:p>
+            <w:pPr>
+              <w:rPr>
+                <w:rFonts w:ascii="Segoe UI" w:hAnsi="Segoe UI" w:cs="Segoe UI"/>
+                <w:color w:val="434548"/>
+                <w:sz w:val="21"/>
+                <w:szCs w:val="21"/>
+              </w:rPr>
+            </w:pPr>
+            <w:r>
+              <w:rPr>
+                <w:rFonts w:ascii="Segoe UI" w:hAnsi="Segoe UI" w:cs="Segoe UI"/>
+                <w:color w:val="434548"/>
+                <w:sz w:val="21"/>
+                <w:szCs w:val="21"/>
+              </w:rPr>
+              <w:t>no</w:t>
+            </w:r>
+          </w:p>
+        </w:tc>
+        <w:tc>
+          <w:tcPr>
+            <w:tcW w:w="574" w:type="pct"/>
+            <w:tcBorders>
+              <w:top w:val="single" w:sz="6" w:space="0" w:color="F3F7FA"/>
+              <w:left w:val="nil"/>
+              <w:bottom w:val="nil"/>
+              <w:right w:val="nil"/>
+            </w:tcBorders>
+            <w:shd w:val="clear" w:color="auto" w:fill="auto"/>
+            <w:tcMar>
+              <w:top w:w="120" w:type="dxa"/>
+              <w:left w:w="120" w:type="dxa"/>
+              <w:bottom w:w="120" w:type="dxa"/>
+              <w:right w:w="120" w:type="dxa"/>
+            </w:tcMar>
+            <w:hideMark/>
+          </w:tcPr>
+          <w:p>
+            <w:pPr>
+              <w:rPr>
+                <w:rFonts w:ascii="Segoe UI" w:hAnsi="Segoe UI" w:cs="Segoe UI"/>
+                <w:color w:val="434548"/>
+                <w:sz w:val="21"/>
+                <w:szCs w:val="21"/>
+              </w:rPr>
+            </w:pPr>
+            <w:r>
+              <w:rPr>
+                <w:rFonts w:ascii="Segoe UI" w:hAnsi="Segoe UI" w:cs="Segoe UI"/>
+                <w:color w:val="434548"/>
+                <w:sz w:val="21"/>
+                <w:szCs w:val="21"/>
+              </w:rPr>
+              <w:t>1,500</w:t>
+            </w:r>
+          </w:p>
+        </w:tc>
+      </w:tr>
+      <w:tr>
+        <w:trPr>
+          <w:trHeight w:val="99"/>
+          <w:tblCellSpacing w:w="15" w:type="dxa"/>
+        </w:trPr>
+        <w:tc>
+          <w:tcPr>
+            <w:tcW w:w="2388" w:type="pct"/>
+            <w:vMerge/>
+            <w:tcBorders>
+              <w:top w:val="single" w:sz="6" w:space="0" w:color="F3F7FA"/>
+              <w:left w:val="nil"/>
+              <w:bottom w:val="nil"/>
+              <w:right w:val="nil"/>
+            </w:tcBorders>
+            <w:shd w:val="clear" w:color="auto" w:fill="F6F7F9"/>
+            <w:hideMark/>
+          </w:tcPr>
+          <w:p>
+            <w:pPr>
+              <w:rPr>
+                <w:rFonts w:ascii="Segoe UI" w:hAnsi="Segoe UI" w:cs="Segoe UI"/>
+                <w:color w:val="434548"/>
+                <w:sz w:val="21"/>
+                <w:szCs w:val="21"/>
+              </w:rPr>
+            </w:pPr>
+          </w:p>
+        </w:tc>
+        <w:tc>
+          <w:tcPr>
+            <w:tcW w:w="658" w:type="pct"/>
+            <w:tcBorders>
+              <w:top w:val="single" w:sz="6" w:space="0" w:color="F3F7FA"/>
+              <w:left w:val="nil"/>
+              <w:bottom w:val="nil"/>
+              <w:right w:val="nil"/>
+            </w:tcBorders>
+            <w:shd w:val="clear" w:color="auto" w:fill="F6F7F9"/>
+            <w:tcMar>
+              <w:top w:w="120" w:type="dxa"/>
+              <w:left w:w="120" w:type="dxa"/>
+              <w:bottom w:w="120" w:type="dxa"/>
+              <w:right w:w="120" w:type="dxa"/>
+            </w:tcMar>
+            <w:hideMark/>
+          </w:tcPr>
+          <w:p>
+            <w:pPr>
+              <w:rPr>
+                <w:rFonts w:ascii="Segoe UI" w:hAnsi="Segoe UI" w:cs="Segoe UI"/>
+                <w:color w:val="434548"/>
+                <w:sz w:val="21"/>
+                <w:szCs w:val="21"/>
+              </w:rPr>
+            </w:pPr>
+            <w:r>
+              <w:rPr>
+                <w:rFonts w:ascii="Segoe UI" w:hAnsi="Segoe UI" w:cs="Segoe UI"/>
+                <w:color w:val="434548"/>
+                <w:sz w:val="21"/>
+                <w:szCs w:val="21"/>
+              </w:rPr>
+              <w:t>50</w:t>
+            </w:r>
+          </w:p>
+        </w:tc>
+        <w:tc>
+          <w:tcPr>
+            <w:tcW w:w="558" w:type="pct"/>
+            <w:tcBorders>
+              <w:top w:val="single" w:sz="6" w:space="0" w:color="F3F7FA"/>
+              <w:left w:val="nil"/>
+              <w:bottom w:val="nil"/>
+              <w:right w:val="nil"/>
+            </w:tcBorders>
+            <w:shd w:val="clear" w:color="auto" w:fill="F6F7F9"/>
+            <w:tcMar>
+              <w:top w:w="120" w:type="dxa"/>
+              <w:left w:w="120" w:type="dxa"/>
+              <w:bottom w:w="120" w:type="dxa"/>
+              <w:right w:w="120" w:type="dxa"/>
+            </w:tcMar>
+            <w:hideMark/>
+          </w:tcPr>
+          <w:p>
+            <w:pPr>
+              <w:rPr>
+                <w:rFonts w:ascii="Segoe UI" w:hAnsi="Segoe UI" w:cs="Segoe UI"/>
+                <w:color w:val="434548"/>
+                <w:sz w:val="21"/>
+                <w:szCs w:val="21"/>
+              </w:rPr>
+            </w:pPr>
+            <w:r>
+              <w:rPr>
+                <w:rFonts w:ascii="Segoe UI" w:hAnsi="Segoe UI" w:cs="Segoe UI"/>
+                <w:color w:val="434548"/>
+                <w:sz w:val="21"/>
+                <w:szCs w:val="21"/>
+              </w:rPr>
+              <w:t>24 hours</w:t>
+            </w:r>
+          </w:p>
+        </w:tc>
+        <w:tc>
+          <w:tcPr>
+            <w:tcW w:w="330" w:type="pct"/>
+            <w:tcBorders>
+              <w:top w:val="single" w:sz="6" w:space="0" w:color="F3F7FA"/>
+              <w:left w:val="nil"/>
+              <w:bottom w:val="nil"/>
+              <w:right w:val="nil"/>
+            </w:tcBorders>
+            <w:shd w:val="clear" w:color="auto" w:fill="F6F7F9"/>
+            <w:tcMar>
+              <w:top w:w="120" w:type="dxa"/>
+              <w:left w:w="120" w:type="dxa"/>
+              <w:bottom w:w="120" w:type="dxa"/>
+              <w:right w:w="120" w:type="dxa"/>
+            </w:tcMar>
+            <w:hideMark/>
+          </w:tcPr>
+          <w:p>
+            <w:pPr>
+              <w:rPr>
+                <w:rFonts w:ascii="Segoe UI" w:hAnsi="Segoe UI" w:cs="Segoe UI"/>
+                <w:color w:val="434548"/>
+                <w:sz w:val="21"/>
+                <w:szCs w:val="21"/>
+              </w:rPr>
+            </w:pPr>
+            <w:r>
+              <w:rPr>
+                <w:rFonts w:ascii="Segoe UI" w:hAnsi="Segoe UI" w:cs="Segoe UI"/>
+                <w:color w:val="434548"/>
+                <w:sz w:val="21"/>
+                <w:szCs w:val="21"/>
+              </w:rPr>
+              <w:t>per app</w:t>
+            </w:r>
+          </w:p>
+        </w:tc>
+        <w:tc>
+          <w:tcPr>
+            <w:tcW w:w="354" w:type="pct"/>
+            <w:tcBorders>
+              <w:top w:val="single" w:sz="6" w:space="0" w:color="F3F7FA"/>
+              <w:left w:val="nil"/>
+              <w:bottom w:val="nil"/>
+              <w:right w:val="nil"/>
+            </w:tcBorders>
+            <w:shd w:val="clear" w:color="auto" w:fill="F6F7F9"/>
+            <w:tcMar>
+              <w:top w:w="120" w:type="dxa"/>
+              <w:left w:w="120" w:type="dxa"/>
+              <w:bottom w:w="120" w:type="dxa"/>
+              <w:right w:w="120" w:type="dxa"/>
+            </w:tcMar>
+            <w:hideMark/>
+          </w:tcPr>
+          <w:p>
+            <w:pPr>
+              <w:rPr>
+                <w:rFonts w:ascii="Segoe UI" w:hAnsi="Segoe UI" w:cs="Segoe UI"/>
+                <w:color w:val="434548"/>
+                <w:sz w:val="21"/>
+                <w:szCs w:val="21"/>
+              </w:rPr>
+            </w:pPr>
+            <w:r>
+              <w:rPr>
+                <w:rFonts w:ascii="Segoe UI" w:hAnsi="Segoe UI" w:cs="Segoe UI"/>
+                <w:color w:val="434548"/>
+                <w:sz w:val="21"/>
+                <w:szCs w:val="21"/>
+              </w:rPr>
+              <w:t>no</w:t>
+            </w:r>
+          </w:p>
+        </w:tc>
+        <w:tc>
+          <w:tcPr>
+            <w:tcW w:w="574" w:type="pct"/>
+            <w:tcBorders>
+              <w:top w:val="single" w:sz="6" w:space="0" w:color="F3F7FA"/>
+              <w:left w:val="nil"/>
+              <w:bottom w:val="nil"/>
+              <w:right w:val="nil"/>
+            </w:tcBorders>
+            <w:shd w:val="clear" w:color="auto" w:fill="F6F7F9"/>
+            <w:tcMar>
+              <w:top w:w="120" w:type="dxa"/>
+              <w:left w:w="120" w:type="dxa"/>
+              <w:bottom w:w="120" w:type="dxa"/>
+              <w:right w:w="120" w:type="dxa"/>
+            </w:tcMar>
+            <w:hideMark/>
+          </w:tcPr>
+          <w:p>
+            <w:pPr>
+              <w:rPr>
+                <w:rFonts w:ascii="Segoe UI" w:hAnsi="Segoe UI" w:cs="Segoe UI"/>
+                <w:color w:val="434548"/>
+                <w:sz w:val="21"/>
+                <w:szCs w:val="21"/>
+              </w:rPr>
+            </w:pPr>
+            <w:r>
+              <w:rPr>
+                <w:rFonts w:ascii="Segoe UI" w:hAnsi="Segoe UI" w:cs="Segoe UI"/>
+                <w:color w:val="434548"/>
+                <w:sz w:val="21"/>
+                <w:szCs w:val="21"/>
+              </w:rPr>
+              <w:t>1,500</w:t>
+            </w:r>
+          </w:p>
+        </w:tc>
+      </w:tr>
+      <w:tr>
+        <w:trPr>
+          <w:trHeight w:val="575"/>
+          <w:tblCellSpacing w:w="15" w:type="dxa"/>
+        </w:trPr>
+        <w:tc>
+          <w:tcPr>
+            <w:tcW w:w="2388" w:type="pct"/>
+            <w:tcBorders>
+              <w:top w:val="single" w:sz="6" w:space="0" w:color="F3F7FA"/>
+              <w:left w:val="nil"/>
+              <w:bottom w:val="nil"/>
+              <w:right w:val="nil"/>
+            </w:tcBorders>
+            <w:shd w:val="clear" w:color="auto" w:fill="auto"/>
+            <w:tcMar>
+              <w:top w:w="120" w:type="dxa"/>
+              <w:left w:w="120" w:type="dxa"/>
+              <w:bottom w:w="120" w:type="dxa"/>
+              <w:right w:w="120" w:type="dxa"/>
+            </w:tcMar>
+            <w:hideMark/>
+          </w:tcPr>
+          <w:p>
+            <w:pPr>
+              <w:rPr>
+                <w:rFonts w:ascii="Segoe UI" w:hAnsi="Segoe UI" w:cs="Segoe UI"/>
+                <w:color w:val="434548"/>
+                <w:sz w:val="21"/>
+                <w:szCs w:val="21"/>
+              </w:rPr>
+            </w:pPr>
+            <w:r>
+              <w:rPr>
+                <w:rFonts w:ascii="Segoe UI" w:hAnsi="Segoe UI" w:cs="Segoe UI"/>
+                <w:color w:val="434548"/>
+                <w:sz w:val="21"/>
+                <w:szCs w:val="21"/>
+              </w:rPr>
+              <w:t>GET_2_users_me</w:t>
+            </w:r>
+          </w:p>
+        </w:tc>
+        <w:tc>
+          <w:tcPr>
+            <w:tcW w:w="658" w:type="pct"/>
+            <w:tcBorders>
+              <w:top w:val="single" w:sz="6" w:space="0" w:color="F3F7FA"/>
+              <w:left w:val="nil"/>
+              <w:bottom w:val="nil"/>
+              <w:right w:val="nil"/>
+            </w:tcBorders>
+            <w:shd w:val="clear" w:color="auto" w:fill="auto"/>
+            <w:tcMar>
+              <w:top w:w="120" w:type="dxa"/>
+              <w:left w:w="120" w:type="dxa"/>
+              <w:bottom w:w="120" w:type="dxa"/>
+              <w:right w:w="120" w:type="dxa"/>
+            </w:tcMar>
+            <w:hideMark/>
+          </w:tcPr>
+          <w:p>
+            <w:pPr>
+              <w:rPr>
+                <w:rFonts w:ascii="Segoe UI" w:hAnsi="Segoe UI" w:cs="Segoe UI"/>
+                <w:color w:val="434548"/>
+                <w:sz w:val="21"/>
+                <w:szCs w:val="21"/>
+              </w:rPr>
+            </w:pPr>
+            <w:r>
+              <w:rPr>
+                <w:rFonts w:ascii="Segoe UI" w:hAnsi="Segoe UI" w:cs="Segoe UI"/>
+                <w:color w:val="434548"/>
+                <w:sz w:val="21"/>
+                <w:szCs w:val="21"/>
+              </w:rPr>
+              <w:t>25</w:t>
+            </w:r>
+          </w:p>
+        </w:tc>
+        <w:tc>
+          <w:tcPr>
+            <w:tcW w:w="558" w:type="pct"/>
+            <w:tcBorders>
+              <w:top w:val="single" w:sz="6" w:space="0" w:color="F3F7FA"/>
+              <w:left w:val="nil"/>
+              <w:bottom w:val="nil"/>
+              <w:right w:val="nil"/>
+            </w:tcBorders>
+            <w:shd w:val="clear" w:color="auto" w:fill="auto"/>
+            <w:tcMar>
+              <w:top w:w="120" w:type="dxa"/>
+              <w:left w:w="120" w:type="dxa"/>
+              <w:bottom w:w="120" w:type="dxa"/>
+              <w:right w:w="120" w:type="dxa"/>
+            </w:tcMar>
+            <w:hideMark/>
+          </w:tcPr>
+          <w:p>
+            <w:pPr>
+              <w:rPr>
+                <w:rFonts w:ascii="Segoe UI" w:hAnsi="Segoe UI" w:cs="Segoe UI"/>
+                <w:color w:val="434548"/>
+                <w:sz w:val="21"/>
+                <w:szCs w:val="21"/>
+              </w:rPr>
+            </w:pPr>
+            <w:r>
+              <w:rPr>
+                <w:rFonts w:ascii="Segoe UI" w:hAnsi="Segoe UI" w:cs="Segoe UI"/>
+                <w:color w:val="434548"/>
+                <w:sz w:val="21"/>
+                <w:szCs w:val="21"/>
+              </w:rPr>
+              <w:t>24 hours</w:t>
+            </w:r>
+          </w:p>
+        </w:tc>
+        <w:tc>
+          <w:tcPr>
+            <w:tcW w:w="330" w:type="pct"/>
+            <w:tcBorders>
+              <w:top w:val="single" w:sz="6" w:space="0" w:color="F3F7FA"/>
+              <w:left w:val="nil"/>
+              <w:bottom w:val="nil"/>
+              <w:right w:val="nil"/>
+            </w:tcBorders>
+            <w:shd w:val="clear" w:color="auto" w:fill="auto"/>
+            <w:tcMar>
+              <w:top w:w="120" w:type="dxa"/>
+              <w:left w:w="120" w:type="dxa"/>
+              <w:bottom w:w="120" w:type="dxa"/>
+              <w:right w:w="120" w:type="dxa"/>
+            </w:tcMar>
+            <w:hideMark/>
+          </w:tcPr>
+          <w:p>
+            <w:pPr>
+              <w:rPr>
+                <w:rFonts w:ascii="Segoe UI" w:hAnsi="Segoe UI" w:cs="Segoe UI"/>
+                <w:color w:val="434548"/>
+                <w:sz w:val="21"/>
+                <w:szCs w:val="21"/>
+              </w:rPr>
+            </w:pPr>
+            <w:r>
+              <w:rPr>
+                <w:rFonts w:ascii="Segoe UI" w:hAnsi="Segoe UI" w:cs="Segoe UI"/>
+                <w:color w:val="434548"/>
+                <w:sz w:val="21"/>
+                <w:szCs w:val="21"/>
+              </w:rPr>
+              <w:t>per user</w:t>
+            </w:r>
+          </w:p>
+        </w:tc>
+        <w:tc>
+          <w:tcPr>
+            <w:tcW w:w="354" w:type="pct"/>
+            <w:tcBorders>
+              <w:top w:val="single" w:sz="6" w:space="0" w:color="F3F7FA"/>
+              <w:left w:val="nil"/>
+              <w:bottom w:val="nil"/>
+              <w:right w:val="nil"/>
+            </w:tcBorders>
+            <w:shd w:val="clear" w:color="auto" w:fill="auto"/>
+            <w:tcMar>
+              <w:top w:w="120" w:type="dxa"/>
+              <w:left w:w="120" w:type="dxa"/>
+              <w:bottom w:w="120" w:type="dxa"/>
+              <w:right w:w="120" w:type="dxa"/>
+            </w:tcMar>
+            <w:hideMark/>
+          </w:tcPr>
+          <w:p>
+            <w:pPr>
+              <w:rPr>
+                <w:rFonts w:ascii="Segoe UI" w:hAnsi="Segoe UI" w:cs="Segoe UI"/>
+                <w:color w:val="434548"/>
+                <w:sz w:val="21"/>
+                <w:szCs w:val="21"/>
+              </w:rPr>
+            </w:pPr>
+            <w:r>
+              <w:rPr>
+                <w:rFonts w:ascii="Segoe UI" w:hAnsi="Segoe UI" w:cs="Segoe UI"/>
+                <w:color w:val="434548"/>
+                <w:sz w:val="21"/>
+                <w:szCs w:val="21"/>
+              </w:rPr>
+              <w:t>no</w:t>
+            </w:r>
+          </w:p>
+        </w:tc>
+        <w:tc>
+          <w:tcPr>
+            <w:tcW w:w="574" w:type="pct"/>
+            <w:tcBorders>
+              <w:top w:val="single" w:sz="6" w:space="0" w:color="F3F7FA"/>
+              <w:left w:val="nil"/>
+              <w:bottom w:val="nil"/>
+              <w:right w:val="nil"/>
+            </w:tcBorders>
+            <w:shd w:val="clear" w:color="auto" w:fill="auto"/>
+            <w:tcMar>
+              <w:top w:w="120" w:type="dxa"/>
+              <w:left w:w="120" w:type="dxa"/>
+              <w:bottom w:w="120" w:type="dxa"/>
+              <w:right w:w="120" w:type="dxa"/>
+            </w:tcMar>
+            <w:hideMark/>
+          </w:tcPr>
+          <w:p>
+            <w:pPr>
+              <w:rPr>
+                <w:rFonts w:ascii="Segoe UI" w:hAnsi="Segoe UI" w:cs="Segoe UI"/>
+                <w:color w:val="434548"/>
+                <w:sz w:val="21"/>
+                <w:szCs w:val="21"/>
+              </w:rPr>
+            </w:pPr>
+            <w:r>
+              <w:rPr>
+                <w:rFonts w:ascii="Segoe UI" w:hAnsi="Segoe UI" w:cs="Segoe UI"/>
+                <w:color w:val="434548"/>
+                <w:sz w:val="21"/>
+                <w:szCs w:val="21"/>
+              </w:rPr>
+              <w:t>750</w:t>
+            </w:r>
+          </w:p>
+        </w:tc>
+      </w:tr>
+    </w:tbl>
+    <w:p>
+      <w:pPr>
+        <w:rPr>
+          <w:rFonts w:ascii="Courier New" w:hAnsi="Courier New" w:cs="Courier New"/>
+        </w:rPr>
+      </w:pPr>
+    </w:p>
+    <w:p>
+      <w:pPr>
+        <w:rPr>
+          <w:rFonts w:ascii="Courier New" w:hAnsi="Courier New" w:cs="Courier New"/>
+        </w:rPr>
+      </w:pPr>
+      <w:r>
+        <w:rPr>
+          <w:rFonts w:ascii="Courier New" w:hAnsi="Courier New" w:cs="Courier New"/>
+        </w:rPr>
+        <w:t xml:space="preserve">Social Media Sites to Scrape Data From: </w:t>
+      </w:r>
+    </w:p>
+    <w:p>
+      <w:pPr>
+        <w:pStyle w:val="ListParagraph"/>
+        <w:numPr>
+          <w:ilvl w:val="0"/>
+          <w:numId w:val="2"/>
+        </w:numPr>
+        <w:rPr>
+          <w:rFonts w:ascii="Courier New" w:hAnsi="Courier New" w:cs="Courier New"/>
+        </w:rPr>
+      </w:pPr>
+      <w:r>
+        <w:rPr>
+          <w:rFonts w:ascii="Courier New" w:hAnsi="Courier New" w:cs="Courier New"/>
+        </w:rPr>
+        <w:t>Twitter (needs API, rate limits are lowkey crazy)</w:t>
+      </w:r>
+    </w:p>
+    <w:p>
+      <w:pPr>
+        <w:pStyle w:val="ListParagraph"/>
+        <w:numPr>
+          <w:ilvl w:val="0"/>
+          <w:numId w:val="2"/>
+        </w:numPr>
+        <w:rPr>
+          <w:rFonts w:ascii="Courier New" w:hAnsi="Courier New" w:cs="Courier New"/>
+        </w:rPr>
+      </w:pPr>
+      <w:r>
+        <w:rPr>
+          <w:rFonts w:ascii="Courier New" w:hAnsi="Courier New" w:cs="Courier New"/>
+        </w:rPr>
+        <w:t xml:space="preserve">Meta (Need to use some plugins) </w:t>
+      </w:r>
+    </w:p>
+    <w:p>
+      <w:pPr>
+        <w:pStyle w:val="ListParagraph"/>
+        <w:numPr>
+          <w:ilvl w:val="0"/>
+          <w:numId w:val="2"/>
+        </w:numPr>
+        <w:rPr>
+          <w:rFonts w:ascii="Courier New" w:hAnsi="Courier New" w:cs="Courier New"/>
+        </w:rPr>
+      </w:pPr>
+      <w:r>
+        <w:rPr>
+          <w:rFonts w:ascii="Courier New" w:hAnsi="Courier New" w:cs="Courier New"/>
+        </w:rPr>
+        <w:t>Instagram (200/</w:t>
+      </w:r>
+      <w:proofErr w:type="spellStart"/>
+      <w:r>
+        <w:rPr>
+          <w:rFonts w:ascii="Courier New" w:hAnsi="Courier New" w:cs="Courier New"/>
+        </w:rPr>
+        <w:t>hr</w:t>
+      </w:r>
+      <w:proofErr w:type="spellEnd"/>
+      <w:r>
+        <w:rPr>
+          <w:rFonts w:ascii="Courier New" w:hAnsi="Courier New" w:cs="Courier New"/>
+        </w:rPr>
+        <w:t>) rate?</w:t>
       </w:r>
     </w:p>
     <w:p/>
-    <w:p>
-      <w:pPr>
-        <w:rPr>
-          <w:rFonts w:ascii="Courier New" w:hAnsi="Courier New" w:cs="Courier New"/>
-        </w:rPr>
-      </w:pPr>
-      <w:r>
-        <w:rPr>
-          <w:rFonts w:ascii="Courier New" w:hAnsi="Courier New" w:cs="Courier New"/>
-        </w:rPr>
-        <w:t xml:space="preserve">Resources to pull articles from: </w:t>
-      </w:r>
-    </w:p>
-    <w:p>
-      <w:pPr>
-        <w:pStyle w:val="ListParagraph"/>
-        <w:numPr>
-          <w:ilvl w:val="0"/>
-          <w:numId w:val="2"/>
-        </w:numPr>
-        <w:rPr>
-          <w:rFonts w:ascii="Courier New" w:hAnsi="Courier New" w:cs="Courier New"/>
-        </w:rPr>
-      </w:pPr>
-      <w:r>
-        <w:rPr>
-          <w:rFonts w:ascii="Courier New" w:hAnsi="Courier New" w:cs="Courier New"/>
-        </w:rPr>
-        <w:t>Google Scholar</w:t>
-      </w:r>
-    </w:p>
-    <w:p>
-      <w:pPr>
-        <w:pStyle w:val="ListParagraph"/>
-        <w:numPr>
-          <w:ilvl w:val="0"/>
-          <w:numId w:val="2"/>
-        </w:numPr>
-        <w:rPr>
-          <w:rFonts w:ascii="Courier New" w:hAnsi="Courier New" w:cs="Courier New"/>
+    <w:p/>
+    <w:p>
+      <w:r>
+        <w:t xml:space="preserve">Meeting With </w:t>
+      </w:r>
+      <w:proofErr w:type="spellStart"/>
+      <w:proofErr w:type="gramStart"/>
+      <w:r>
+        <w:t>Dr.Guzman</w:t>
+      </w:r>
+      <w:proofErr w:type="spellEnd"/>
+      <w:proofErr w:type="gramEnd"/>
+    </w:p>
+    <w:p/>
+    <w:p>
+      <w:r>
+        <w:t xml:space="preserve">Once you find a relevant article, need to create a summary of the article or post. Include things like: </w:t>
+      </w:r>
+    </w:p>
+    <w:p>
+      <w:pPr>
+        <w:pStyle w:val="ListParagraph"/>
+        <w:numPr>
+          <w:ilvl w:val="0"/>
+          <w:numId w:val="2"/>
+        </w:numPr>
+      </w:pPr>
+      <w:r>
+        <w:t xml:space="preserve">URL </w:t>
+      </w:r>
+    </w:p>
+    <w:p>
+      <w:pPr>
+        <w:pStyle w:val="ListParagraph"/>
+        <w:numPr>
+          <w:ilvl w:val="0"/>
+          <w:numId w:val="2"/>
+        </w:numPr>
+      </w:pPr>
+      <w:r>
+        <w:t>Country</w:t>
+      </w:r>
+    </w:p>
+    <w:p>
+      <w:pPr>
+        <w:pStyle w:val="ListParagraph"/>
+        <w:numPr>
+          <w:ilvl w:val="0"/>
+          <w:numId w:val="2"/>
+        </w:numPr>
+      </w:pPr>
+      <w:r>
+        <w:t>Date</w:t>
+      </w:r>
+    </w:p>
+    <w:p>
+      <w:pPr>
+        <w:pStyle w:val="ListParagraph"/>
+        <w:numPr>
+          <w:ilvl w:val="0"/>
+          <w:numId w:val="2"/>
+        </w:numPr>
+      </w:pPr>
+      <w:r>
+        <w:t>Name of the plague</w:t>
+      </w:r>
+    </w:p>
+    <w:p>
+      <w:pPr>
+        <w:pStyle w:val="ListParagraph"/>
+        <w:numPr>
+          <w:ilvl w:val="0"/>
+          <w:numId w:val="2"/>
+        </w:numPr>
+      </w:pPr>
+      <w:r>
+        <w:t>How many acres/</w:t>
+      </w:r>
+      <w:proofErr w:type="spellStart"/>
+      <w:r>
+        <w:t>hectacres</w:t>
+      </w:r>
+      <w:proofErr w:type="spellEnd"/>
+    </w:p>
+    <w:p>
+      <w:pPr>
+        <w:pStyle w:val="ListParagraph"/>
+        <w:numPr>
+          <w:ilvl w:val="0"/>
+          <w:numId w:val="2"/>
+        </w:numPr>
+      </w:pPr>
+      <w:r>
+        <w:t>What/how many animals have been affected</w:t>
+      </w:r>
+    </w:p>
+    <w:p>
+      <w:r>
+        <w:lastRenderedPageBreak/>
+        <w:t xml:space="preserve">Also need to classify the article using information like: </w:t>
+      </w:r>
+    </w:p>
+    <w:p>
+      <w:pPr>
+        <w:pStyle w:val="ListParagraph"/>
+        <w:numPr>
+          <w:ilvl w:val="0"/>
+          <w:numId w:val="2"/>
+        </w:numPr>
+      </w:pPr>
+      <w:r>
+        <w:t xml:space="preserve">Is it harmful? </w:t>
+      </w:r>
+    </w:p>
+    <w:p>
+      <w:pPr>
+        <w:pStyle w:val="ListParagraph"/>
+        <w:numPr>
+          <w:ilvl w:val="0"/>
+          <w:numId w:val="2"/>
+        </w:numPr>
+      </w:pPr>
+      <w:r>
+        <w:t xml:space="preserve">Is it a concern? </w:t>
+      </w:r>
+    </w:p>
+    <w:p>
+      <w:pPr>
+        <w:pStyle w:val="ListParagraph"/>
+        <w:numPr>
+          <w:ilvl w:val="0"/>
+          <w:numId w:val="2"/>
+        </w:numPr>
+      </w:pPr>
+      <w:r>
+        <w:t>Use natural language processing methods</w:t>
+      </w:r>
+    </w:p>
+    <w:p>
+      <w:pPr>
+        <w:pStyle w:val="ListParagraph"/>
+        <w:numPr>
+          <w:ilvl w:val="0"/>
+          <w:numId w:val="2"/>
+        </w:numPr>
+      </w:pPr>
+      <w:r>
+        <w:t xml:space="preserve">Negation will be a hard problem. </w:t>
+      </w:r>
+    </w:p>
+    <w:p/>
+    <w:p>
+      <w:r>
+        <w:t xml:space="preserve">There are primary and secondary words to pay attention to when classifying articles. For example -&gt; Primary word = screw worm, and secondary word = animals or people or cattle. </w:t>
+      </w:r>
+    </w:p>
+    <w:p/>
+    <w:p/>
+    <w:p>
+      <w:proofErr w:type="gramStart"/>
+      <w:r>
+        <w:t>In order to</w:t>
+      </w:r>
+      <w:proofErr w:type="gramEnd"/>
+      <w:r>
+        <w:t xml:space="preserve"> interpret the articles that I encounter…</w:t>
+      </w:r>
+    </w:p>
+    <w:p>
+      <w:pPr>
+        <w:pStyle w:val="ListParagraph"/>
+        <w:numPr>
+          <w:ilvl w:val="0"/>
+          <w:numId w:val="2"/>
+        </w:numPr>
+      </w:pPr>
+      <w:r>
+        <w:t xml:space="preserve">Tag different parts of speech (like nouns, verbs, pronouns, adjective, </w:t>
+      </w:r>
+      <w:proofErr w:type="spellStart"/>
+      <w:r>
+        <w:t>etc</w:t>
+      </w:r>
+      <w:proofErr w:type="spellEnd"/>
+      <w:r>
+        <w:t xml:space="preserve">). This is called position of speech. </w:t>
+      </w:r>
+    </w:p>
+    <w:p>
+      <w:pPr>
+        <w:pStyle w:val="ListParagraph"/>
+        <w:numPr>
+          <w:ilvl w:val="0"/>
+          <w:numId w:val="2"/>
+        </w:numPr>
+        <w:ind w:left="1080"/>
+      </w:pPr>
+      <w:r>
+        <w:t xml:space="preserve">Then you must </w:t>
+      </w:r>
+      <w:r>
+        <w:rPr>
           <w:highlight w:val="yellow"/>
         </w:rPr>
-      </w:pPr>
-      <w:r>
-        <w:rPr>
-          <w:rFonts w:ascii="Courier New" w:hAnsi="Courier New" w:cs="Courier New"/>
+        <w:t>lemmatize</w:t>
+      </w:r>
+      <w:r>
+        <w:t xml:space="preserve"> (There are packages available)</w:t>
+      </w:r>
+    </w:p>
+    <w:p>
+      <w:pPr>
+        <w:pStyle w:val="ListParagraph"/>
+        <w:numPr>
+          <w:ilvl w:val="0"/>
+          <w:numId w:val="2"/>
+        </w:numPr>
+        <w:ind w:left="1080"/>
+      </w:pPr>
+      <w:r>
+        <w:t>Take note of synonyms in both English and Spanish</w:t>
+      </w:r>
+      <w:r>
+        <w:t xml:space="preserve">. This is </w:t>
+      </w:r>
+      <w:r>
+        <w:rPr>
           <w:highlight w:val="yellow"/>
         </w:rPr>
-        <w:t>Academia.edu</w:t>
-      </w:r>
-    </w:p>
-    <w:p>
-      <w:pPr>
-        <w:pStyle w:val="ListParagraph"/>
-        <w:numPr>
-          <w:ilvl w:val="0"/>
-          <w:numId w:val="2"/>
-        </w:numPr>
-        <w:rPr>
-          <w:rFonts w:ascii="Courier New" w:hAnsi="Courier New" w:cs="Courier New"/>
-          <w:highlight w:val="yellow"/>
-        </w:rPr>
-      </w:pPr>
-      <w:r>
-        <w:rPr>
-          <w:rFonts w:ascii="Courier New" w:hAnsi="Courier New" w:cs="Courier New"/>
-          <w:highlight w:val="yellow"/>
-        </w:rPr>
-        <w:t>ResearchGate</w:t>
-      </w:r>
-    </w:p>
-    <w:p>
-      <w:pPr>
-        <w:pStyle w:val="ListParagraph"/>
-        <w:numPr>
-          <w:ilvl w:val="0"/>
-          <w:numId w:val="2"/>
-        </w:numPr>
-        <w:rPr>
-          <w:rFonts w:ascii="Courier New" w:hAnsi="Courier New" w:cs="Courier New"/>
-          <w:highlight w:val="yellow"/>
-        </w:rPr>
-      </w:pPr>
-      <w:r>
-        <w:rPr>
-          <w:rFonts w:ascii="Courier New" w:hAnsi="Courier New" w:cs="Courier New"/>
-          <w:highlight w:val="yellow"/>
-        </w:rPr>
-        <w:t>SSRN</w:t>
-      </w:r>
-    </w:p>
-    <w:p>
-      <w:pPr>
-        <w:pStyle w:val="ListParagraph"/>
-        <w:numPr>
-          <w:ilvl w:val="0"/>
-          <w:numId w:val="2"/>
-        </w:numPr>
-        <w:rPr>
-          <w:rFonts w:ascii="Courier New" w:hAnsi="Courier New" w:cs="Courier New"/>
-        </w:rPr>
-      </w:pPr>
-      <w:r>
-        <w:rPr>
-          <w:rFonts w:ascii="Courier New" w:hAnsi="Courier New" w:cs="Courier New"/>
-        </w:rPr>
-        <w:t xml:space="preserve">Science Direct </w:t>
-      </w:r>
-    </w:p>
-    <w:p>
-      <w:pPr>
-        <w:pStyle w:val="ListParagraph"/>
-        <w:numPr>
-          <w:ilvl w:val="0"/>
-          <w:numId w:val="2"/>
-        </w:numPr>
-        <w:rPr>
-          <w:rFonts w:ascii="Courier New" w:hAnsi="Courier New" w:cs="Courier New"/>
-        </w:rPr>
-      </w:pPr>
-      <w:r>
-        <w:rPr>
-          <w:rFonts w:ascii="Courier New" w:hAnsi="Courier New" w:cs="Courier New"/>
-        </w:rPr>
-        <w:t>Journal of Plant Pathology</w:t>
-      </w:r>
-    </w:p>
-    <w:p>
-      <w:pPr>
-        <w:pStyle w:val="ListParagraph"/>
-        <w:numPr>
-          <w:ilvl w:val="0"/>
-          <w:numId w:val="2"/>
-        </w:numPr>
-        <w:rPr>
-          <w:rFonts w:ascii="Courier New" w:hAnsi="Courier New" w:cs="Courier New"/>
-        </w:rPr>
-      </w:pPr>
-      <w:r>
-        <w:rPr>
-          <w:rFonts w:ascii="Courier New" w:hAnsi="Courier New" w:cs="Courier New"/>
-        </w:rPr>
-        <w:t>New Disease Reports</w:t>
-      </w:r>
-    </w:p>
-    <w:p>
-      <w:pPr>
-        <w:rPr>
-          <w:rFonts w:ascii="Courier New" w:hAnsi="Courier New" w:cs="Courier New"/>
-          <w:highlight w:val="yellow"/>
-        </w:rPr>
-      </w:pPr>
-    </w:p>
-    <w:p>
-      <w:pPr>
-        <w:ind w:left="360"/>
-        <w:rPr>
-          <w:rFonts w:ascii="Courier New" w:hAnsi="Courier New" w:cs="Courier New"/>
-        </w:rPr>
-      </w:pPr>
-      <w:r>
-        <w:rPr>
-          <w:rFonts w:ascii="Courier New" w:hAnsi="Courier New" w:cs="Courier New"/>
-        </w:rPr>
-        <w:t xml:space="preserve">Highlighted resources are behind login screens…requests library should be able to handle that kind of block. </w:t>
-      </w:r>
-    </w:p>
-    <w:p>
-      <w:pPr>
-        <w:ind w:left="360"/>
-        <w:rPr>
-          <w:rFonts w:ascii="Courier New" w:hAnsi="Courier New" w:cs="Courier New"/>
-        </w:rPr>
-      </w:pPr>
-    </w:p>
-    <w:p>
-      <w:pPr>
-        <w:ind w:left="360"/>
-        <w:rPr>
-          <w:rFonts w:ascii="Courier New" w:hAnsi="Courier New" w:cs="Courier New"/>
-        </w:rPr>
-      </w:pPr>
+        <w:t>synonymizing</w:t>
+      </w:r>
+      <w:r>
+        <w:t xml:space="preserve"> (need to build our own). </w:t>
+      </w:r>
+    </w:p>
+    <w:p>
+      <w:pPr>
+        <w:pStyle w:val="ListParagraph"/>
+        <w:numPr>
+          <w:ilvl w:val="0"/>
+          <w:numId w:val="2"/>
+        </w:numPr>
+        <w:ind w:left="1080"/>
+      </w:pPr>
+      <w:r>
+        <w:t>^ Use the methods above to help concentrate information</w:t>
+      </w:r>
+    </w:p>
+    <w:p>
+      <w:pPr>
+        <w:pStyle w:val="ListParagraph"/>
+        <w:numPr>
+          <w:ilvl w:val="0"/>
+          <w:numId w:val="2"/>
+        </w:numPr>
+        <w:ind w:left="1080"/>
+      </w:pPr>
+      <w:r>
+        <w:t>Best resource to use for synonyms is a thesaurus (</w:t>
+      </w:r>
+      <w:proofErr w:type="spellStart"/>
+      <w:r>
+        <w:t>Rogets</w:t>
+      </w:r>
+      <w:proofErr w:type="spellEnd"/>
+      <w:r>
+        <w:t>)</w:t>
+      </w:r>
+      <w:r>
+        <w:t xml:space="preserve"> (look online)</w:t>
+      </w:r>
     </w:p>
     <w:p/>
+    <w:p>
+      <w:pPr>
+        <w:pStyle w:val="ListParagraph"/>
+        <w:numPr>
+          <w:ilvl w:val="0"/>
+          <w:numId w:val="2"/>
+        </w:numPr>
+      </w:pPr>
+      <w:r>
+        <w:t xml:space="preserve">For </w:t>
+      </w:r>
+      <w:proofErr w:type="spellStart"/>
+      <w:r>
+        <w:t>hiperonimos</w:t>
+      </w:r>
+      <w:proofErr w:type="spellEnd"/>
+      <w:r>
+        <w:t>, use wordnet 3</w:t>
+      </w:r>
+    </w:p>
     <w:p>
       <w:pPr>
         <w:rPr>
@@ -1817,6 +3808,118 @@
     </w:lvl>
   </w:abstractNum>
   <w:abstractNum w:abstractNumId="1" w15:restartNumberingAfterBreak="0">
+    <w:nsid w:val="26DD2116"/>
+    <w:multiLevelType w:val="hybridMultilevel"/>
+    <w:tmpl w:val="3CE0CD2E"/>
+    <w:lvl w:ilvl="0" w:tplc="76FC2288">
+      <w:numFmt w:val="bullet"/>
+      <w:lvlText w:val=""/>
+      <w:lvlJc w:val="left"/>
+      <w:pPr>
+        <w:ind w:left="720" w:hanging="360"/>
+      </w:pPr>
+      <w:rPr>
+        <w:rFonts w:ascii="Symbol" w:eastAsiaTheme="minorHAnsi" w:hAnsi="Symbol" w:cstheme="minorBidi" w:hint="default"/>
+      </w:rPr>
+    </w:lvl>
+    <w:lvl w:ilvl="1" w:tplc="04090003" w:tentative="1">
+      <w:start w:val="1"/>
+      <w:numFmt w:val="bullet"/>
+      <w:lvlText w:val="o"/>
+      <w:lvlJc w:val="left"/>
+      <w:pPr>
+        <w:ind w:left="1440" w:hanging="360"/>
+      </w:pPr>
+      <w:rPr>
+        <w:rFonts w:ascii="Courier New" w:hAnsi="Courier New" w:cs="Courier New" w:hint="default"/>
+      </w:rPr>
+    </w:lvl>
+    <w:lvl w:ilvl="2" w:tplc="04090005" w:tentative="1">
+      <w:start w:val="1"/>
+      <w:numFmt w:val="bullet"/>
+      <w:lvlText w:val=""/>
+      <w:lvlJc w:val="left"/>
+      <w:pPr>
+        <w:ind w:left="2160" w:hanging="360"/>
+      </w:pPr>
+      <w:rPr>
+        <w:rFonts w:ascii="Wingdings" w:hAnsi="Wingdings" w:hint="default"/>
+      </w:rPr>
+    </w:lvl>
+    <w:lvl w:ilvl="3" w:tplc="04090001" w:tentative="1">
+      <w:start w:val="1"/>
+      <w:numFmt w:val="bullet"/>
+      <w:lvlText w:val=""/>
+      <w:lvlJc w:val="left"/>
+      <w:pPr>
+        <w:ind w:left="2880" w:hanging="360"/>
+      </w:pPr>
+      <w:rPr>
+        <w:rFonts w:ascii="Symbol" w:hAnsi="Symbol" w:hint="default"/>
+      </w:rPr>
+    </w:lvl>
+    <w:lvl w:ilvl="4" w:tplc="04090003" w:tentative="1">
+      <w:start w:val="1"/>
+      <w:numFmt w:val="bullet"/>
+      <w:lvlText w:val="o"/>
+      <w:lvlJc w:val="left"/>
+      <w:pPr>
+        <w:ind w:left="3600" w:hanging="360"/>
+      </w:pPr>
+      <w:rPr>
+        <w:rFonts w:ascii="Courier New" w:hAnsi="Courier New" w:cs="Courier New" w:hint="default"/>
+      </w:rPr>
+    </w:lvl>
+    <w:lvl w:ilvl="5" w:tplc="04090005" w:tentative="1">
+      <w:start w:val="1"/>
+      <w:numFmt w:val="bullet"/>
+      <w:lvlText w:val=""/>
+      <w:lvlJc w:val="left"/>
+      <w:pPr>
+        <w:ind w:left="4320" w:hanging="360"/>
+      </w:pPr>
+      <w:rPr>
+        <w:rFonts w:ascii="Wingdings" w:hAnsi="Wingdings" w:hint="default"/>
+      </w:rPr>
+    </w:lvl>
+    <w:lvl w:ilvl="6" w:tplc="04090001" w:tentative="1">
+      <w:start w:val="1"/>
+      <w:numFmt w:val="bullet"/>
+      <w:lvlText w:val=""/>
+      <w:lvlJc w:val="left"/>
+      <w:pPr>
+        <w:ind w:left="5040" w:hanging="360"/>
+      </w:pPr>
+      <w:rPr>
+        <w:rFonts w:ascii="Symbol" w:hAnsi="Symbol" w:hint="default"/>
+      </w:rPr>
+    </w:lvl>
+    <w:lvl w:ilvl="7" w:tplc="04090003" w:tentative="1">
+      <w:start w:val="1"/>
+      <w:numFmt w:val="bullet"/>
+      <w:lvlText w:val="o"/>
+      <w:lvlJc w:val="left"/>
+      <w:pPr>
+        <w:ind w:left="5760" w:hanging="360"/>
+      </w:pPr>
+      <w:rPr>
+        <w:rFonts w:ascii="Courier New" w:hAnsi="Courier New" w:cs="Courier New" w:hint="default"/>
+      </w:rPr>
+    </w:lvl>
+    <w:lvl w:ilvl="8" w:tplc="04090005" w:tentative="1">
+      <w:start w:val="1"/>
+      <w:numFmt w:val="bullet"/>
+      <w:lvlText w:val=""/>
+      <w:lvlJc w:val="left"/>
+      <w:pPr>
+        <w:ind w:left="6480" w:hanging="360"/>
+      </w:pPr>
+      <w:rPr>
+        <w:rFonts w:ascii="Wingdings" w:hAnsi="Wingdings" w:hint="default"/>
+      </w:rPr>
+    </w:lvl>
+  </w:abstractNum>
+  <w:abstractNum w:abstractNumId="2" w15:restartNumberingAfterBreak="0">
     <w:nsid w:val="74F06B5F"/>
     <w:multiLevelType w:val="hybridMultilevel"/>
     <w:tmpl w:val="DDDE0E96"/>
@@ -1929,10 +4032,13 @@
     </w:lvl>
   </w:abstractNum>
   <w:num w:numId="1" w16cid:durableId="1593393574">
-    <w:abstractNumId w:val="1"/>
+    <w:abstractNumId w:val="2"/>
   </w:num>
   <w:num w:numId="2" w16cid:durableId="1820538642">
     <w:abstractNumId w:val="0"/>
+  </w:num>
+  <w:num w:numId="3" w16cid:durableId="769400391">
+    <w:abstractNumId w:val="1"/>
   </w:num>
 </w:numbering>
 </file>

</xml_diff>